<commit_message>
OMG Enfin Partie 2 de stage !!
</commit_message>
<xml_diff>
--- a/Documentation/TP1_INF4410_1761581.docx
+++ b/Documentation/TP1_INF4410_1761581.docx
@@ -261,7 +261,13 @@
         <w:fldChar w:fldCharType="begin"/>
       </w:r>
       <w:r>
-        <w:instrText xml:space="preserve"> LINK Excel.Sheet.12 "E:\\Documents\\School\\PolyMtl\\Java\\TP1_INF4410_1761581\\Documentation\\Classeur.xlsx" "Feuil1!L13C1:L22C4" \a \f 4 \h </w:instrText>
+        <w:instrText xml:space="preserve"> LINK </w:instrText>
+      </w:r>
+      <w:r>
+        <w:instrText xml:space="preserve">Excel.Sheet.12 E:\\Documents\\School\\PolyMtl\\Java\\TP1_INF4410_1761581\\Documentation\\Classeur.xlsx Feuil1!L13C1:L22C4 </w:instrText>
+      </w:r>
+      <w:r>
+        <w:instrText xml:space="preserve">\a \f 4 \h </w:instrText>
       </w:r>
       <w:r>
         <w:fldChar w:fldCharType="separate"/>
@@ -284,7 +290,7 @@
       </w:tblGrid>
       <w:tr>
         <w:trPr>
-          <w:divId w:val="2032099338"/>
+          <w:divId w:val="86464200"/>
           <w:trHeight w:val="630"/>
         </w:trPr>
         <w:tc>
@@ -449,7 +455,7 @@
       </w:tr>
       <w:tr>
         <w:trPr>
-          <w:divId w:val="2032099338"/>
+          <w:divId w:val="86464200"/>
           <w:trHeight w:val="300"/>
         </w:trPr>
         <w:tc>
@@ -607,7 +613,7 @@
       </w:tr>
       <w:tr>
         <w:trPr>
-          <w:divId w:val="2032099338"/>
+          <w:divId w:val="86464200"/>
           <w:trHeight w:val="300"/>
         </w:trPr>
         <w:tc>
@@ -765,7 +771,7 @@
       </w:tr>
       <w:tr>
         <w:trPr>
-          <w:divId w:val="2032099338"/>
+          <w:divId w:val="86464200"/>
           <w:trHeight w:val="300"/>
         </w:trPr>
         <w:tc>
@@ -923,7 +929,7 @@
       </w:tr>
       <w:tr>
         <w:trPr>
-          <w:divId w:val="2032099338"/>
+          <w:divId w:val="86464200"/>
           <w:trHeight w:val="300"/>
         </w:trPr>
         <w:tc>
@@ -1081,7 +1087,7 @@
       </w:tr>
       <w:tr>
         <w:trPr>
-          <w:divId w:val="2032099338"/>
+          <w:divId w:val="86464200"/>
           <w:trHeight w:val="300"/>
         </w:trPr>
         <w:tc>
@@ -1239,7 +1245,7 @@
       </w:tr>
       <w:tr>
         <w:trPr>
-          <w:divId w:val="2032099338"/>
+          <w:divId w:val="86464200"/>
           <w:trHeight w:val="300"/>
         </w:trPr>
         <w:tc>
@@ -1397,7 +1403,7 @@
       </w:tr>
       <w:tr>
         <w:trPr>
-          <w:divId w:val="2032099338"/>
+          <w:divId w:val="86464200"/>
           <w:trHeight w:val="300"/>
         </w:trPr>
         <w:tc>
@@ -1555,7 +1561,7 @@
       </w:tr>
       <w:tr>
         <w:trPr>
-          <w:divId w:val="2032099338"/>
+          <w:divId w:val="86464200"/>
           <w:trHeight w:val="300"/>
         </w:trPr>
         <w:tc>
@@ -1710,10 +1716,12 @@
             </w:r>
           </w:p>
         </w:tc>
+        <w:bookmarkStart w:id="0" w:name="_GoBack"/>
+        <w:bookmarkEnd w:id="0"/>
       </w:tr>
       <w:tr>
         <w:trPr>
-          <w:divId w:val="2032099338"/>
+          <w:divId w:val="86464200"/>
           <w:trHeight w:val="300"/>
         </w:trPr>
         <w:tc>
@@ -2055,10 +2063,7 @@
         <w:t xml:space="preserve">à un serveur distant via RMI, nous </w:t>
       </w:r>
       <w:r>
-        <w:t xml:space="preserve">avions </w:t>
-      </w:r>
-      <w:r>
-        <w:t>un temps de traitement</w:t>
+        <w:t>avions un temps de traitement</w:t>
       </w:r>
       <w:r>
         <w:t xml:space="preserve"> plutôt</w:t>
@@ -2686,10 +2691,7 @@
         <w:jc w:val="both"/>
       </w:pPr>
       <w:r>
-        <w:t xml:space="preserve">On lance notre client </w:t>
-      </w:r>
-      <w:r>
-        <w:t>(</w:t>
+        <w:t>On lance notre client (</w:t>
       </w:r>
       <w:proofErr w:type="gramStart"/>
       <w:r>
@@ -3146,19 +3148,7 @@
         <w:rPr>
           <w:lang w:val="fr-FR"/>
         </w:rPr>
-        <w:t xml:space="preserve"> sur le serveur – que nous avons défini dans le serveur</w:t>
-      </w:r>
-      <w:r>
-        <w:rPr>
-          <w:lang w:val="fr-FR"/>
-        </w:rPr>
-        <w:t xml:space="preserve"> – </w:t>
-      </w:r>
-      <w:r>
-        <w:rPr>
-          <w:lang w:val="fr-FR"/>
-        </w:rPr>
-        <w:t xml:space="preserve">qui va nous retourner la somme de nos deux arguments. Comme nous avons côté client cet objet </w:t>
+        <w:t xml:space="preserve"> sur le serveur – que nous avons défini dans le serveur – qui va nous retourner la somme de nos deux arguments. Comme nous avons côté client cet objet </w:t>
       </w:r>
       <w:proofErr w:type="spellStart"/>
       <w:r>
@@ -3242,8 +3232,6 @@
       <w:pPr>
         <w:jc w:val="both"/>
       </w:pPr>
-      <w:bookmarkStart w:id="0" w:name="_GoBack"/>
-      <w:bookmarkEnd w:id="0"/>
     </w:p>
     <w:sectPr>
       <w:footerReference w:type="default" r:id="rId16"/>
@@ -3329,29 +3317,18 @@
     <w:r>
       <w:t xml:space="preserve">   #1761581</w:t>
     </w:r>
-  </w:p>
-  <w:p>
-    <w:pPr>
-      <w:pStyle w:val="Pieddepage"/>
-    </w:pPr>
-    <w:proofErr w:type="spellStart"/>
-    <w:r>
-      <w:t>Najib</w:t>
-    </w:r>
-    <w:proofErr w:type="spellEnd"/>
-    <w:r>
-      <w:t xml:space="preserve"> Arbaoui</w:t>
-    </w:r>
-    <w:r>
-      <w:t xml:space="preserve">    #1608366</w:t>
-    </w:r>
     <w:r>
       <w:tab/>
       <w:t>INF4710 TP1</w:t>
     </w:r>
     <w:r>
       <w:tab/>
-      <w:t>22/09/2014</w:t>
+    </w:r>
+    <w:r>
+      <w:t>04/10</w:t>
+    </w:r>
+    <w:r>
+      <w:t>/2014</w:t>
     </w:r>
   </w:p>
 </w:ftr>
@@ -5404,11 +5381,11 @@
           <c:showPercent val="0"/>
           <c:showBubbleSize val="0"/>
         </c:dLbls>
-        <c:axId val="242419744"/>
-        <c:axId val="242420136"/>
+        <c:axId val="502722232"/>
+        <c:axId val="502726936"/>
       </c:scatterChart>
       <c:valAx>
-        <c:axId val="242419744"/>
+        <c:axId val="502722232"/>
         <c:scaling>
           <c:logBase val="10"/>
           <c:orientation val="minMax"/>
@@ -5468,12 +5445,12 @@
             <a:endParaRPr lang="fr-FR"/>
           </a:p>
         </c:txPr>
-        <c:crossAx val="242420136"/>
+        <c:crossAx val="502726936"/>
         <c:crosses val="autoZero"/>
         <c:crossBetween val="midCat"/>
       </c:valAx>
       <c:valAx>
-        <c:axId val="242420136"/>
+        <c:axId val="502726936"/>
         <c:scaling>
           <c:orientation val="minMax"/>
         </c:scaling>
@@ -5530,7 +5507,7 @@
             <a:endParaRPr lang="fr-FR"/>
           </a:p>
         </c:txPr>
-        <c:crossAx val="242419744"/>
+        <c:crossAx val="502722232"/>
         <c:crosses val="autoZero"/>
         <c:crossBetween val="midCat"/>
         <c:majorUnit val="1000000000"/>
@@ -6365,11 +6342,11 @@
           <c:showPercent val="0"/>
           <c:showBubbleSize val="0"/>
         </c:dLbls>
-        <c:axId val="242425232"/>
-        <c:axId val="242433464"/>
+        <c:axId val="502715568"/>
+        <c:axId val="502730464"/>
       </c:scatterChart>
       <c:valAx>
-        <c:axId val="242425232"/>
+        <c:axId val="502715568"/>
         <c:scaling>
           <c:logBase val="10"/>
           <c:orientation val="minMax"/>
@@ -6519,12 +6496,12 @@
             <a:endParaRPr lang="fr-FR"/>
           </a:p>
         </c:txPr>
-        <c:crossAx val="242433464"/>
+        <c:crossAx val="502730464"/>
         <c:crosses val="autoZero"/>
         <c:crossBetween val="midCat"/>
       </c:valAx>
       <c:valAx>
-        <c:axId val="242433464"/>
+        <c:axId val="502730464"/>
         <c:scaling>
           <c:logBase val="10"/>
           <c:orientation val="minMax"/>
@@ -6668,7 +6645,7 @@
             <a:endParaRPr lang="fr-FR"/>
           </a:p>
         </c:txPr>
-        <c:crossAx val="242425232"/>
+        <c:crossAx val="502715568"/>
         <c:crosses val="autoZero"/>
         <c:crossBetween val="midCat"/>
       </c:valAx>
@@ -8763,7 +8740,6 @@
             <a:rPr lang="fr-FR" sz="1000"/>
             <a:t>(RMI object)</a:t>
           </a:r>
-          <a:endParaRPr lang="fr-FR" sz="1000"/>
         </a:p>
       </dgm:t>
     </dgm:pt>
@@ -8922,6 +8898,13 @@
         </dgm:presLayoutVars>
       </dgm:prSet>
       <dgm:spPr/>
+      <dgm:t>
+        <a:bodyPr/>
+        <a:lstStyle/>
+        <a:p>
+          <a:endParaRPr lang="fr-FR"/>
+        </a:p>
+      </dgm:t>
     </dgm:pt>
     <dgm:pt modelId="{4F075852-494D-47AE-BF79-E1594D0F322D}" type="pres">
       <dgm:prSet presAssocID="{B0D3D909-4F7B-4F5E-B333-9C184BBB796D}" presName="sibTrans" presStyleLbl="sibTrans2D1" presStyleIdx="0" presStyleCnt="4" custScaleX="171474" custScaleY="57951"/>
@@ -8930,10 +8913,24 @@
           <a:avLst/>
         </a:prstGeom>
       </dgm:spPr>
+      <dgm:t>
+        <a:bodyPr/>
+        <a:lstStyle/>
+        <a:p>
+          <a:endParaRPr lang="fr-FR"/>
+        </a:p>
+      </dgm:t>
     </dgm:pt>
     <dgm:pt modelId="{A73EB64E-CB10-4720-9C57-B50E27E66E8D}" type="pres">
       <dgm:prSet presAssocID="{B0D3D909-4F7B-4F5E-B333-9C184BBB796D}" presName="connectorText" presStyleLbl="sibTrans2D1" presStyleIdx="0" presStyleCnt="4"/>
       <dgm:spPr/>
+      <dgm:t>
+        <a:bodyPr/>
+        <a:lstStyle/>
+        <a:p>
+          <a:endParaRPr lang="fr-FR"/>
+        </a:p>
+      </dgm:t>
     </dgm:pt>
     <dgm:pt modelId="{3BAC3543-6822-46CC-8BEC-46D180699A60}" type="pres">
       <dgm:prSet presAssocID="{DAA1A541-E990-4AAF-8F7B-F26E6CD940E5}" presName="node" presStyleLbl="node1" presStyleIdx="1" presStyleCnt="5">
@@ -8942,6 +8939,13 @@
         </dgm:presLayoutVars>
       </dgm:prSet>
       <dgm:spPr/>
+      <dgm:t>
+        <a:bodyPr/>
+        <a:lstStyle/>
+        <a:p>
+          <a:endParaRPr lang="fr-FR"/>
+        </a:p>
+      </dgm:t>
     </dgm:pt>
     <dgm:pt modelId="{23C32C3E-743F-4364-AE5C-296EE22EEB70}" type="pres">
       <dgm:prSet presAssocID="{6B359C7D-5203-4D6E-B043-4885216A7E26}" presName="sibTrans" presStyleLbl="sibTrans2D1" presStyleIdx="1" presStyleCnt="4" custScaleX="171474" custScaleY="57951"/>
@@ -8950,10 +8954,24 @@
           <a:avLst/>
         </a:prstGeom>
       </dgm:spPr>
+      <dgm:t>
+        <a:bodyPr/>
+        <a:lstStyle/>
+        <a:p>
+          <a:endParaRPr lang="fr-FR"/>
+        </a:p>
+      </dgm:t>
     </dgm:pt>
     <dgm:pt modelId="{AEE83ED0-785B-42D7-85AC-C9F2D57949C5}" type="pres">
       <dgm:prSet presAssocID="{6B359C7D-5203-4D6E-B043-4885216A7E26}" presName="connectorText" presStyleLbl="sibTrans2D1" presStyleIdx="1" presStyleCnt="4"/>
       <dgm:spPr/>
+      <dgm:t>
+        <a:bodyPr/>
+        <a:lstStyle/>
+        <a:p>
+          <a:endParaRPr lang="fr-FR"/>
+        </a:p>
+      </dgm:t>
     </dgm:pt>
     <dgm:pt modelId="{6162568A-4EA5-43E5-8E1E-E4C832BA28EB}" type="pres">
       <dgm:prSet presAssocID="{4CB23D33-8001-4FD2-A989-630BF7896EFC}" presName="node" presStyleLbl="node1" presStyleIdx="2" presStyleCnt="5" custScaleY="147193">
@@ -8962,6 +8980,13 @@
         </dgm:presLayoutVars>
       </dgm:prSet>
       <dgm:spPr/>
+      <dgm:t>
+        <a:bodyPr/>
+        <a:lstStyle/>
+        <a:p>
+          <a:endParaRPr lang="fr-FR"/>
+        </a:p>
+      </dgm:t>
     </dgm:pt>
     <dgm:pt modelId="{5AFF3B98-B018-4CB8-9AE1-CE147D35F14F}" type="pres">
       <dgm:prSet presAssocID="{05A3C7CB-44B5-4055-9458-A1E6E111ED8F}" presName="sibTrans" presStyleLbl="sibTrans2D1" presStyleIdx="2" presStyleCnt="4" custScaleX="171474" custScaleY="57951"/>
@@ -8970,10 +8995,24 @@
           <a:avLst/>
         </a:prstGeom>
       </dgm:spPr>
+      <dgm:t>
+        <a:bodyPr/>
+        <a:lstStyle/>
+        <a:p>
+          <a:endParaRPr lang="fr-FR"/>
+        </a:p>
+      </dgm:t>
     </dgm:pt>
     <dgm:pt modelId="{9A3AA565-54CA-4A14-92B3-E09C31C36DF2}" type="pres">
       <dgm:prSet presAssocID="{05A3C7CB-44B5-4055-9458-A1E6E111ED8F}" presName="connectorText" presStyleLbl="sibTrans2D1" presStyleIdx="2" presStyleCnt="4"/>
       <dgm:spPr/>
+      <dgm:t>
+        <a:bodyPr/>
+        <a:lstStyle/>
+        <a:p>
+          <a:endParaRPr lang="fr-FR"/>
+        </a:p>
+      </dgm:t>
     </dgm:pt>
     <dgm:pt modelId="{239DFB93-E52C-41ED-8EE3-F346A80E773B}" type="pres">
       <dgm:prSet presAssocID="{44E05890-6465-41F4-9EB3-39DC0A7E2205}" presName="node" presStyleLbl="node1" presStyleIdx="3" presStyleCnt="5">
@@ -8997,10 +9036,24 @@
           <a:avLst/>
         </a:prstGeom>
       </dgm:spPr>
+      <dgm:t>
+        <a:bodyPr/>
+        <a:lstStyle/>
+        <a:p>
+          <a:endParaRPr lang="fr-FR"/>
+        </a:p>
+      </dgm:t>
     </dgm:pt>
     <dgm:pt modelId="{CCD6B96D-2CA2-48E1-96CF-EBC7F7AFC870}" type="pres">
       <dgm:prSet presAssocID="{F2A15830-A633-4C82-9C75-E53D273EB566}" presName="connectorText" presStyleLbl="sibTrans2D1" presStyleIdx="3" presStyleCnt="4"/>
       <dgm:spPr/>
+      <dgm:t>
+        <a:bodyPr/>
+        <a:lstStyle/>
+        <a:p>
+          <a:endParaRPr lang="fr-FR"/>
+        </a:p>
+      </dgm:t>
     </dgm:pt>
     <dgm:pt modelId="{77CD6F22-75C3-4C86-8A96-FAFBA78FB2DD}" type="pres">
       <dgm:prSet presAssocID="{07D14F2D-CAE4-4D6D-A156-9A34A799D8E5}" presName="node" presStyleLbl="node1" presStyleIdx="4" presStyleCnt="5">
@@ -9009,41 +9062,48 @@
         </dgm:presLayoutVars>
       </dgm:prSet>
       <dgm:spPr/>
+      <dgm:t>
+        <a:bodyPr/>
+        <a:lstStyle/>
+        <a:p>
+          <a:endParaRPr lang="fr-FR"/>
+        </a:p>
+      </dgm:t>
     </dgm:pt>
   </dgm:ptLst>
   <dgm:cxnLst>
-    <dgm:cxn modelId="{B7E39629-A34C-43A4-9128-6AC451CF60DD}" type="presOf" srcId="{05A3C7CB-44B5-4055-9458-A1E6E111ED8F}" destId="{9A3AA565-54CA-4A14-92B3-E09C31C36DF2}" srcOrd="1" destOrd="0" presId="urn:microsoft.com/office/officeart/2005/8/layout/process1"/>
+    <dgm:cxn modelId="{7A7BEADD-D0F0-44AD-AD33-6E8CF8E5E1D8}" type="presOf" srcId="{C9F5A051-288B-426C-B363-85DF0BF93A41}" destId="{BE4C4438-1802-4903-82B9-489D7F911385}" srcOrd="0" destOrd="0" presId="urn:microsoft.com/office/officeart/2005/8/layout/process1"/>
+    <dgm:cxn modelId="{35BCC499-AAAB-4B1B-A0C3-B6BCE2769E28}" type="presOf" srcId="{B0D3D909-4F7B-4F5E-B333-9C184BBB796D}" destId="{4F075852-494D-47AE-BF79-E1594D0F322D}" srcOrd="0" destOrd="0" presId="urn:microsoft.com/office/officeart/2005/8/layout/process1"/>
+    <dgm:cxn modelId="{D2C16C35-102E-49CA-B1D8-C87F7F1219FB}" type="presOf" srcId="{DAA1A541-E990-4AAF-8F7B-F26E6CD940E5}" destId="{3BAC3543-6822-46CC-8BEC-46D180699A60}" srcOrd="0" destOrd="0" presId="urn:microsoft.com/office/officeart/2005/8/layout/process1"/>
     <dgm:cxn modelId="{01BFD6C2-5FFC-4405-A4B1-97ED5BAC09A3}" srcId="{C9F5A051-288B-426C-B363-85DF0BF93A41}" destId="{1FED8C10-E486-4761-9FC9-5782C1D4744C}" srcOrd="0" destOrd="0" parTransId="{26F04F22-902C-4123-96AE-A930D81E13A0}" sibTransId="{B0D3D909-4F7B-4F5E-B333-9C184BBB796D}"/>
-    <dgm:cxn modelId="{DE5F6711-2873-42F5-A1A3-2DBBBCE8FDFA}" type="presOf" srcId="{F2A15830-A633-4C82-9C75-E53D273EB566}" destId="{EDBE76B8-38B6-4A42-81D0-879A0F5D8E21}" srcOrd="0" destOrd="0" presId="urn:microsoft.com/office/officeart/2005/8/layout/process1"/>
-    <dgm:cxn modelId="{767CFAB9-258F-4CC4-A86E-E877469303C1}" type="presOf" srcId="{F2A15830-A633-4C82-9C75-E53D273EB566}" destId="{CCD6B96D-2CA2-48E1-96CF-EBC7F7AFC870}" srcOrd="1" destOrd="0" presId="urn:microsoft.com/office/officeart/2005/8/layout/process1"/>
-    <dgm:cxn modelId="{9E00C0C6-64C3-46AF-A3D2-EED56945EFC5}" type="presOf" srcId="{B0D3D909-4F7B-4F5E-B333-9C184BBB796D}" destId="{4F075852-494D-47AE-BF79-E1594D0F322D}" srcOrd="0" destOrd="0" presId="urn:microsoft.com/office/officeart/2005/8/layout/process1"/>
+    <dgm:cxn modelId="{B72D2D32-6C3A-457B-A392-D38BECA526E0}" type="presOf" srcId="{6B359C7D-5203-4D6E-B043-4885216A7E26}" destId="{23C32C3E-743F-4364-AE5C-296EE22EEB70}" srcOrd="0" destOrd="0" presId="urn:microsoft.com/office/officeart/2005/8/layout/process1"/>
+    <dgm:cxn modelId="{53611673-DDE7-46AC-BD12-18011C49C2C0}" type="presOf" srcId="{6B359C7D-5203-4D6E-B043-4885216A7E26}" destId="{AEE83ED0-785B-42D7-85AC-C9F2D57949C5}" srcOrd="1" destOrd="0" presId="urn:microsoft.com/office/officeart/2005/8/layout/process1"/>
+    <dgm:cxn modelId="{530845DE-4C9F-4CD1-A389-10B025BC34B6}" type="presOf" srcId="{07D14F2D-CAE4-4D6D-A156-9A34A799D8E5}" destId="{77CD6F22-75C3-4C86-8A96-FAFBA78FB2DD}" srcOrd="0" destOrd="0" presId="urn:microsoft.com/office/officeart/2005/8/layout/process1"/>
     <dgm:cxn modelId="{64C492EA-0414-4FF7-82C1-1E483112D373}" srcId="{C9F5A051-288B-426C-B363-85DF0BF93A41}" destId="{4CB23D33-8001-4FD2-A989-630BF7896EFC}" srcOrd="2" destOrd="0" parTransId="{2677C660-8CAC-43FD-94EA-6EE84FDA20C3}" sibTransId="{05A3C7CB-44B5-4055-9458-A1E6E111ED8F}"/>
-    <dgm:cxn modelId="{F7E88BDD-9A0F-4D7E-BE3E-13B86A0428D5}" type="presOf" srcId="{05A3C7CB-44B5-4055-9458-A1E6E111ED8F}" destId="{5AFF3B98-B018-4CB8-9AE1-CE147D35F14F}" srcOrd="0" destOrd="0" presId="urn:microsoft.com/office/officeart/2005/8/layout/process1"/>
-    <dgm:cxn modelId="{CA1A1A20-E56C-4784-973A-930B1BCE5949}" type="presOf" srcId="{6B359C7D-5203-4D6E-B043-4885216A7E26}" destId="{AEE83ED0-785B-42D7-85AC-C9F2D57949C5}" srcOrd="1" destOrd="0" presId="urn:microsoft.com/office/officeart/2005/8/layout/process1"/>
-    <dgm:cxn modelId="{FD8FA551-F995-40A4-975E-35DE421F90F7}" type="presOf" srcId="{44E05890-6465-41F4-9EB3-39DC0A7E2205}" destId="{239DFB93-E52C-41ED-8EE3-F346A80E773B}" srcOrd="0" destOrd="0" presId="urn:microsoft.com/office/officeart/2005/8/layout/process1"/>
+    <dgm:cxn modelId="{995C925C-8DFC-4DEB-B809-CA4BE70A7E17}" type="presOf" srcId="{B0D3D909-4F7B-4F5E-B333-9C184BBB796D}" destId="{A73EB64E-CB10-4720-9C57-B50E27E66E8D}" srcOrd="1" destOrd="0" presId="urn:microsoft.com/office/officeart/2005/8/layout/process1"/>
+    <dgm:cxn modelId="{11F8F5A9-1572-465D-B894-A55BEB0BD015}" type="presOf" srcId="{05A3C7CB-44B5-4055-9458-A1E6E111ED8F}" destId="{5AFF3B98-B018-4CB8-9AE1-CE147D35F14F}" srcOrd="0" destOrd="0" presId="urn:microsoft.com/office/officeart/2005/8/layout/process1"/>
     <dgm:cxn modelId="{6C001AD1-35A9-4A59-8519-E59ECF166744}" srcId="{C9F5A051-288B-426C-B363-85DF0BF93A41}" destId="{DAA1A541-E990-4AAF-8F7B-F26E6CD940E5}" srcOrd="1" destOrd="0" parTransId="{59171366-2494-40EC-AAE2-4F6BA4163C2C}" sibTransId="{6B359C7D-5203-4D6E-B043-4885216A7E26}"/>
-    <dgm:cxn modelId="{9AFDB050-8977-49EB-ADB9-2F1219CCD916}" type="presOf" srcId="{B0D3D909-4F7B-4F5E-B333-9C184BBB796D}" destId="{A73EB64E-CB10-4720-9C57-B50E27E66E8D}" srcOrd="1" destOrd="0" presId="urn:microsoft.com/office/officeart/2005/8/layout/process1"/>
-    <dgm:cxn modelId="{5F035073-143A-460A-AA69-5054EFD0E77C}" type="presOf" srcId="{6B359C7D-5203-4D6E-B043-4885216A7E26}" destId="{23C32C3E-743F-4364-AE5C-296EE22EEB70}" srcOrd="0" destOrd="0" presId="urn:microsoft.com/office/officeart/2005/8/layout/process1"/>
-    <dgm:cxn modelId="{8AF1D1EF-98D4-4F9B-BF66-E29A6A4ACC31}" type="presOf" srcId="{DAA1A541-E990-4AAF-8F7B-F26E6CD940E5}" destId="{3BAC3543-6822-46CC-8BEC-46D180699A60}" srcOrd="0" destOrd="0" presId="urn:microsoft.com/office/officeart/2005/8/layout/process1"/>
-    <dgm:cxn modelId="{FF69E62C-444F-4935-BBCF-686C1B491ACA}" type="presOf" srcId="{1FED8C10-E486-4761-9FC9-5782C1D4744C}" destId="{BD8C9A60-CD4E-4377-9080-F06E9D72406B}" srcOrd="0" destOrd="0" presId="urn:microsoft.com/office/officeart/2005/8/layout/process1"/>
-    <dgm:cxn modelId="{1A807DEA-3590-4390-93B7-AFD52D7D4994}" type="presOf" srcId="{07D14F2D-CAE4-4D6D-A156-9A34A799D8E5}" destId="{77CD6F22-75C3-4C86-8A96-FAFBA78FB2DD}" srcOrd="0" destOrd="0" presId="urn:microsoft.com/office/officeart/2005/8/layout/process1"/>
+    <dgm:cxn modelId="{00FB94E3-979B-4085-AED7-13D28A36DB87}" type="presOf" srcId="{1FED8C10-E486-4761-9FC9-5782C1D4744C}" destId="{BD8C9A60-CD4E-4377-9080-F06E9D72406B}" srcOrd="0" destOrd="0" presId="urn:microsoft.com/office/officeart/2005/8/layout/process1"/>
     <dgm:cxn modelId="{86339424-68F1-476C-88D1-CAD3EA53B276}" srcId="{C9F5A051-288B-426C-B363-85DF0BF93A41}" destId="{07D14F2D-CAE4-4D6D-A156-9A34A799D8E5}" srcOrd="4" destOrd="0" parTransId="{21288725-3F4C-435B-896D-E2BE6013DA55}" sibTransId="{B8B454AC-17DE-412F-842F-4D597F97F80C}"/>
-    <dgm:cxn modelId="{43634565-115F-48E5-8866-621DCBFDE715}" type="presOf" srcId="{C9F5A051-288B-426C-B363-85DF0BF93A41}" destId="{BE4C4438-1802-4903-82B9-489D7F911385}" srcOrd="0" destOrd="0" presId="urn:microsoft.com/office/officeart/2005/8/layout/process1"/>
-    <dgm:cxn modelId="{D53043B7-CBE4-43C0-B8C7-FE396EB92C00}" type="presOf" srcId="{4CB23D33-8001-4FD2-A989-630BF7896EFC}" destId="{6162568A-4EA5-43E5-8E1E-E4C832BA28EB}" srcOrd="0" destOrd="0" presId="urn:microsoft.com/office/officeart/2005/8/layout/process1"/>
+    <dgm:cxn modelId="{CBBA8719-28BA-403C-8C83-3FBE8FA89318}" type="presOf" srcId="{F2A15830-A633-4C82-9C75-E53D273EB566}" destId="{EDBE76B8-38B6-4A42-81D0-879A0F5D8E21}" srcOrd="0" destOrd="0" presId="urn:microsoft.com/office/officeart/2005/8/layout/process1"/>
+    <dgm:cxn modelId="{D0C43F0B-1525-4B00-B7F8-AA7273D6B218}" type="presOf" srcId="{F2A15830-A633-4C82-9C75-E53D273EB566}" destId="{CCD6B96D-2CA2-48E1-96CF-EBC7F7AFC870}" srcOrd="1" destOrd="0" presId="urn:microsoft.com/office/officeart/2005/8/layout/process1"/>
+    <dgm:cxn modelId="{AB967F1C-9CB3-4F9A-8A6D-32B32BEA41FF}" type="presOf" srcId="{05A3C7CB-44B5-4055-9458-A1E6E111ED8F}" destId="{9A3AA565-54CA-4A14-92B3-E09C31C36DF2}" srcOrd="1" destOrd="0" presId="urn:microsoft.com/office/officeart/2005/8/layout/process1"/>
+    <dgm:cxn modelId="{EED3AAC1-C888-4B69-A5C3-662CC5FC7B2E}" type="presOf" srcId="{44E05890-6465-41F4-9EB3-39DC0A7E2205}" destId="{239DFB93-E52C-41ED-8EE3-F346A80E773B}" srcOrd="0" destOrd="0" presId="urn:microsoft.com/office/officeart/2005/8/layout/process1"/>
+    <dgm:cxn modelId="{0C97405B-9AC9-4F8A-9E51-F4A21BC4C6B2}" type="presOf" srcId="{4CB23D33-8001-4FD2-A989-630BF7896EFC}" destId="{6162568A-4EA5-43E5-8E1E-E4C832BA28EB}" srcOrd="0" destOrd="0" presId="urn:microsoft.com/office/officeart/2005/8/layout/process1"/>
     <dgm:cxn modelId="{7EC1B0C8-F053-428B-8167-ED2B3DD07131}" srcId="{C9F5A051-288B-426C-B363-85DF0BF93A41}" destId="{44E05890-6465-41F4-9EB3-39DC0A7E2205}" srcOrd="3" destOrd="0" parTransId="{158A5043-2404-4700-BF5D-50F04F7610DF}" sibTransId="{F2A15830-A633-4C82-9C75-E53D273EB566}"/>
-    <dgm:cxn modelId="{89BF0ACE-DAA2-4DA8-B2F0-2105851FA0B9}" type="presParOf" srcId="{BE4C4438-1802-4903-82B9-489D7F911385}" destId="{BD8C9A60-CD4E-4377-9080-F06E9D72406B}" srcOrd="0" destOrd="0" presId="urn:microsoft.com/office/officeart/2005/8/layout/process1"/>
-    <dgm:cxn modelId="{E1DC0BCA-EBFB-4CB4-9A3E-3DA8AA2E022A}" type="presParOf" srcId="{BE4C4438-1802-4903-82B9-489D7F911385}" destId="{4F075852-494D-47AE-BF79-E1594D0F322D}" srcOrd="1" destOrd="0" presId="urn:microsoft.com/office/officeart/2005/8/layout/process1"/>
-    <dgm:cxn modelId="{647D78EC-86E9-4F57-887D-7F44D60F5B40}" type="presParOf" srcId="{4F075852-494D-47AE-BF79-E1594D0F322D}" destId="{A73EB64E-CB10-4720-9C57-B50E27E66E8D}" srcOrd="0" destOrd="0" presId="urn:microsoft.com/office/officeart/2005/8/layout/process1"/>
-    <dgm:cxn modelId="{75EDC705-05EA-4223-9864-D858CBC47E7E}" type="presParOf" srcId="{BE4C4438-1802-4903-82B9-489D7F911385}" destId="{3BAC3543-6822-46CC-8BEC-46D180699A60}" srcOrd="2" destOrd="0" presId="urn:microsoft.com/office/officeart/2005/8/layout/process1"/>
-    <dgm:cxn modelId="{4D916A5E-CC8E-4D26-B79D-CF2DC22E2A8B}" type="presParOf" srcId="{BE4C4438-1802-4903-82B9-489D7F911385}" destId="{23C32C3E-743F-4364-AE5C-296EE22EEB70}" srcOrd="3" destOrd="0" presId="urn:microsoft.com/office/officeart/2005/8/layout/process1"/>
-    <dgm:cxn modelId="{052D4F95-C850-46A5-8732-1B358543F96F}" type="presParOf" srcId="{23C32C3E-743F-4364-AE5C-296EE22EEB70}" destId="{AEE83ED0-785B-42D7-85AC-C9F2D57949C5}" srcOrd="0" destOrd="0" presId="urn:microsoft.com/office/officeart/2005/8/layout/process1"/>
-    <dgm:cxn modelId="{AB33C844-0610-4B04-AA97-BEFFC0EC6174}" type="presParOf" srcId="{BE4C4438-1802-4903-82B9-489D7F911385}" destId="{6162568A-4EA5-43E5-8E1E-E4C832BA28EB}" srcOrd="4" destOrd="0" presId="urn:microsoft.com/office/officeart/2005/8/layout/process1"/>
-    <dgm:cxn modelId="{4F9CE774-8373-4F1E-AA9D-EF109F917987}" type="presParOf" srcId="{BE4C4438-1802-4903-82B9-489D7F911385}" destId="{5AFF3B98-B018-4CB8-9AE1-CE147D35F14F}" srcOrd="5" destOrd="0" presId="urn:microsoft.com/office/officeart/2005/8/layout/process1"/>
-    <dgm:cxn modelId="{46386520-3FC4-4C20-8F5C-2C6521F04F69}" type="presParOf" srcId="{5AFF3B98-B018-4CB8-9AE1-CE147D35F14F}" destId="{9A3AA565-54CA-4A14-92B3-E09C31C36DF2}" srcOrd="0" destOrd="0" presId="urn:microsoft.com/office/officeart/2005/8/layout/process1"/>
-    <dgm:cxn modelId="{52186B60-6622-4B58-BF79-8D7A0FD8FDB6}" type="presParOf" srcId="{BE4C4438-1802-4903-82B9-489D7F911385}" destId="{239DFB93-E52C-41ED-8EE3-F346A80E773B}" srcOrd="6" destOrd="0" presId="urn:microsoft.com/office/officeart/2005/8/layout/process1"/>
-    <dgm:cxn modelId="{00301A96-CB13-481D-940D-1721084A53F9}" type="presParOf" srcId="{BE4C4438-1802-4903-82B9-489D7F911385}" destId="{EDBE76B8-38B6-4A42-81D0-879A0F5D8E21}" srcOrd="7" destOrd="0" presId="urn:microsoft.com/office/officeart/2005/8/layout/process1"/>
-    <dgm:cxn modelId="{850E3E06-8102-4B8F-BD89-362585E18872}" type="presParOf" srcId="{EDBE76B8-38B6-4A42-81D0-879A0F5D8E21}" destId="{CCD6B96D-2CA2-48E1-96CF-EBC7F7AFC870}" srcOrd="0" destOrd="0" presId="urn:microsoft.com/office/officeart/2005/8/layout/process1"/>
-    <dgm:cxn modelId="{6CE4C67A-78CA-4006-AE87-A2417028F28A}" type="presParOf" srcId="{BE4C4438-1802-4903-82B9-489D7F911385}" destId="{77CD6F22-75C3-4C86-8A96-FAFBA78FB2DD}" srcOrd="8" destOrd="0" presId="urn:microsoft.com/office/officeart/2005/8/layout/process1"/>
+    <dgm:cxn modelId="{93C7843A-EE67-4348-9FCC-9C5432CA3D41}" type="presParOf" srcId="{BE4C4438-1802-4903-82B9-489D7F911385}" destId="{BD8C9A60-CD4E-4377-9080-F06E9D72406B}" srcOrd="0" destOrd="0" presId="urn:microsoft.com/office/officeart/2005/8/layout/process1"/>
+    <dgm:cxn modelId="{7077A992-07BF-4818-B841-D6A6372766C7}" type="presParOf" srcId="{BE4C4438-1802-4903-82B9-489D7F911385}" destId="{4F075852-494D-47AE-BF79-E1594D0F322D}" srcOrd="1" destOrd="0" presId="urn:microsoft.com/office/officeart/2005/8/layout/process1"/>
+    <dgm:cxn modelId="{0C73202F-45A8-4D77-A80B-5DDD546DD63F}" type="presParOf" srcId="{4F075852-494D-47AE-BF79-E1594D0F322D}" destId="{A73EB64E-CB10-4720-9C57-B50E27E66E8D}" srcOrd="0" destOrd="0" presId="urn:microsoft.com/office/officeart/2005/8/layout/process1"/>
+    <dgm:cxn modelId="{BBD0C382-EEDA-4991-89BF-DF66247A7ABC}" type="presParOf" srcId="{BE4C4438-1802-4903-82B9-489D7F911385}" destId="{3BAC3543-6822-46CC-8BEC-46D180699A60}" srcOrd="2" destOrd="0" presId="urn:microsoft.com/office/officeart/2005/8/layout/process1"/>
+    <dgm:cxn modelId="{1CBDAE53-FCF6-40DD-84A2-730BDA5781B1}" type="presParOf" srcId="{BE4C4438-1802-4903-82B9-489D7F911385}" destId="{23C32C3E-743F-4364-AE5C-296EE22EEB70}" srcOrd="3" destOrd="0" presId="urn:microsoft.com/office/officeart/2005/8/layout/process1"/>
+    <dgm:cxn modelId="{C23982A0-FA31-448D-992F-A989CF260CDF}" type="presParOf" srcId="{23C32C3E-743F-4364-AE5C-296EE22EEB70}" destId="{AEE83ED0-785B-42D7-85AC-C9F2D57949C5}" srcOrd="0" destOrd="0" presId="urn:microsoft.com/office/officeart/2005/8/layout/process1"/>
+    <dgm:cxn modelId="{FAEC54AA-C076-4DBD-8B99-8EA2F8E87326}" type="presParOf" srcId="{BE4C4438-1802-4903-82B9-489D7F911385}" destId="{6162568A-4EA5-43E5-8E1E-E4C832BA28EB}" srcOrd="4" destOrd="0" presId="urn:microsoft.com/office/officeart/2005/8/layout/process1"/>
+    <dgm:cxn modelId="{0812E1D9-2E2A-4D24-AF26-74A342E624EE}" type="presParOf" srcId="{BE4C4438-1802-4903-82B9-489D7F911385}" destId="{5AFF3B98-B018-4CB8-9AE1-CE147D35F14F}" srcOrd="5" destOrd="0" presId="urn:microsoft.com/office/officeart/2005/8/layout/process1"/>
+    <dgm:cxn modelId="{B831E0EB-1052-4AAA-8E27-4F8198C0B53C}" type="presParOf" srcId="{5AFF3B98-B018-4CB8-9AE1-CE147D35F14F}" destId="{9A3AA565-54CA-4A14-92B3-E09C31C36DF2}" srcOrd="0" destOrd="0" presId="urn:microsoft.com/office/officeart/2005/8/layout/process1"/>
+    <dgm:cxn modelId="{FF14A88C-F99F-4102-AD72-415894477363}" type="presParOf" srcId="{BE4C4438-1802-4903-82B9-489D7F911385}" destId="{239DFB93-E52C-41ED-8EE3-F346A80E773B}" srcOrd="6" destOrd="0" presId="urn:microsoft.com/office/officeart/2005/8/layout/process1"/>
+    <dgm:cxn modelId="{F181388B-02A1-41FD-813C-6165825994AF}" type="presParOf" srcId="{BE4C4438-1802-4903-82B9-489D7F911385}" destId="{EDBE76B8-38B6-4A42-81D0-879A0F5D8E21}" srcOrd="7" destOrd="0" presId="urn:microsoft.com/office/officeart/2005/8/layout/process1"/>
+    <dgm:cxn modelId="{4FABF203-F3A2-4715-B73F-605A04F5BFC6}" type="presParOf" srcId="{EDBE76B8-38B6-4A42-81D0-879A0F5D8E21}" destId="{CCD6B96D-2CA2-48E1-96CF-EBC7F7AFC870}" srcOrd="0" destOrd="0" presId="urn:microsoft.com/office/officeart/2005/8/layout/process1"/>
+    <dgm:cxn modelId="{B5143F45-32FD-4161-82E8-3F513E462BCF}" type="presParOf" srcId="{BE4C4438-1802-4903-82B9-489D7F911385}" destId="{77CD6F22-75C3-4C86-8A96-FAFBA78FB2DD}" srcOrd="8" destOrd="0" presId="urn:microsoft.com/office/officeart/2005/8/layout/process1"/>
   </dgm:cxnLst>
   <dgm:bg/>
   <dgm:whole/>
@@ -9564,7 +9624,6 @@
             <a:rPr lang="fr-FR" sz="1000" kern="1200"/>
             <a:t>(RMI object)</a:t>
           </a:r>
-          <a:endParaRPr lang="fr-FR" sz="1000" kern="1200"/>
         </a:p>
       </dsp:txBody>
       <dsp:txXfrm>
@@ -11161,7 +11220,7 @@
 </file>
 
 <file path=customXml/itemProps1.xml><?xml version="1.0" encoding="utf-8"?>
-<ds:datastoreItem xmlns:ds="http://schemas.openxmlformats.org/officeDocument/2006/customXml" ds:itemID="{7D586CEB-BD6F-4FA1-AF17-8FA269EF9A9F}">
+<ds:datastoreItem xmlns:ds="http://schemas.openxmlformats.org/officeDocument/2006/customXml" ds:itemID="{CB9A8281-C4FD-46D1-9596-891B30E3E91F}">
   <ds:schemaRefs>
     <ds:schemaRef ds:uri="http://schemas.openxmlformats.org/officeDocument/2006/bibliography"/>
   </ds:schemaRefs>

</xml_diff>

<commit_message>
MAJ du code, nettoyage et commentaires
écriture des README.md
</commit_message>
<xml_diff>
--- a/Documentation/TP1_INF4410_1761581.docx
+++ b/Documentation/TP1_INF4410_1761581.docx
@@ -1716,8 +1716,6 @@
             </w:r>
           </w:p>
         </w:tc>
-        <w:bookmarkStart w:id="0" w:name="_GoBack"/>
-        <w:bookmarkEnd w:id="0"/>
       </w:tr>
       <w:tr>
         <w:trPr>
@@ -3227,14 +3225,164 @@
         <w:t xml:space="preserve"> – système de fichiers à distance via RMI</w:t>
       </w:r>
     </w:p>
-    <w:p/>
     <w:p>
       <w:pPr>
-        <w:jc w:val="both"/>
+        <w:pStyle w:val="Titre2"/>
       </w:pPr>
+      <w:r>
+        <w:t>Démonstrations</w:t>
+      </w:r>
+    </w:p>
+    <w:p>
+      <w:pPr>
+        <w:pStyle w:val="Titre3"/>
+      </w:pPr>
+      <w:r>
+        <w:t>Exemple Simple :</w:t>
+      </w:r>
+    </w:p>
+    <w:p>
+      <w:pPr>
+        <w:pStyle w:val="Sous-titre"/>
+      </w:pPr>
+      <w:r>
+        <w:t>Côté client :</w:t>
+      </w:r>
+      <w:r>
+        <w:br/>
+      </w:r>
+      <w:r>
+        <w:pict>
+          <v:shapetype id="_x0000_t75" coordsize="21600,21600" o:spt="75" o:preferrelative="t" path="m@4@5l@4@11@9@11@9@5xe" filled="f" stroked="f">
+            <v:stroke joinstyle="miter"/>
+            <v:formulas>
+              <v:f eqn="if lineDrawn pixelLineWidth 0"/>
+              <v:f eqn="sum @0 1 0"/>
+              <v:f eqn="sum 0 0 @1"/>
+              <v:f eqn="prod @2 1 2"/>
+              <v:f eqn="prod @3 21600 pixelWidth"/>
+              <v:f eqn="prod @3 21600 pixelHeight"/>
+              <v:f eqn="sum @0 0 1"/>
+              <v:f eqn="prod @6 1 2"/>
+              <v:f eqn="prod @7 21600 pixelWidth"/>
+              <v:f eqn="sum @8 21600 0"/>
+              <v:f eqn="prod @7 21600 pixelHeight"/>
+              <v:f eqn="sum @10 21600 0"/>
+            </v:formulas>
+            <v:path o:extrusionok="f" gradientshapeok="t" o:connecttype="rect"/>
+            <o:lock v:ext="edit" aspectratio="t"/>
+          </v:shapetype>
+          <v:shape id="_x0000_i1025" type="#_x0000_t75" style="width:453.75pt;height:421.95pt">
+            <v:imagedata r:id="rId16" o:title="exemple-simple-client-unique---serveur"/>
+          </v:shape>
+        </w:pict>
+      </w:r>
+    </w:p>
+    <w:p>
+      <w:pPr>
+        <w:pStyle w:val="Sous-titre"/>
+      </w:pPr>
+      <w:r>
+        <w:t>Côté Serveur</w:t>
+      </w:r>
+      <w:r>
+        <w:br/>
+      </w:r>
+      <w:r>
+        <w:pict>
+          <v:shape id="_x0000_i1026" type="#_x0000_t75" style="width:453.75pt;height:133.1pt">
+            <v:imagedata r:id="rId17" o:title="exemple-simple-serveur"/>
+          </v:shape>
+        </w:pict>
+      </w:r>
+    </w:p>
+    <w:p>
+      <w:pPr>
+        <w:pStyle w:val="Titre3"/>
+      </w:pPr>
+      <w:r>
+        <w:lastRenderedPageBreak/>
+        <w:t xml:space="preserve">Exemple </w:t>
+      </w:r>
+      <w:r>
+        <w:t>conflit</w:t>
+      </w:r>
+      <w:r>
+        <w:t> :</w:t>
+      </w:r>
+    </w:p>
+    <w:p>
+      <w:pPr>
+        <w:pStyle w:val="Sous-titre"/>
+      </w:pPr>
+      <w:r>
+        <w:t>Côté client</w:t>
+      </w:r>
+      <w:r>
+        <w:t xml:space="preserve"> 1</w:t>
+      </w:r>
+    </w:p>
+    <w:p>
+      <w:r>
+        <w:pict>
+          <v:shape id="_x0000_i1027" type="#_x0000_t75" style="width:452.95pt;height:209.3pt">
+            <v:imagedata r:id="rId18" o:title="exemple-conflit-client1"/>
+          </v:shape>
+        </w:pict>
+      </w:r>
+    </w:p>
+    <w:p>
+      <w:pPr>
+        <w:pStyle w:val="Sous-titre"/>
+      </w:pPr>
+      <w:r>
+        <w:t>Côté client </w:t>
+      </w:r>
+      <w:r>
+        <w:t>2</w:t>
+      </w:r>
+    </w:p>
+    <w:p>
+      <w:r>
+        <w:pict>
+          <v:shape id="_x0000_i1028" type="#_x0000_t75" style="width:452.95pt;height:257pt">
+            <v:imagedata r:id="rId19" o:title="exemple-conflit-client2"/>
+          </v:shape>
+        </w:pict>
+      </w:r>
+    </w:p>
+    <w:p>
+      <w:pPr>
+        <w:pStyle w:val="Sous-titre"/>
+      </w:pPr>
+      <w:r>
+        <w:t>Côté Serveur</w:t>
+      </w:r>
+    </w:p>
+    <w:p>
+      <w:r>
+        <w:pict>
+          <v:shape id="_x0000_i1029" type="#_x0000_t75" style="width:452.95pt;height:92.95pt">
+            <v:imagedata r:id="rId20" o:title="exemple-conflit-server"/>
+          </v:shape>
+        </w:pict>
+      </w:r>
+    </w:p>
+    <w:p>
+      <w:pPr>
+        <w:pStyle w:val="Titre3"/>
+      </w:pPr>
+      <w:r>
+        <w:lastRenderedPageBreak/>
+        <w:t>Retour sur le développement et stratégie :</w:t>
+      </w:r>
+    </w:p>
+    <w:p>
+      <w:bookmarkStart w:id="0" w:name="_GoBack"/>
+      <w:bookmarkEnd w:id="0"/>
     </w:p>
     <w:sectPr>
-      <w:footerReference w:type="default" r:id="rId16"/>
+      <w:footerReference w:type="default" r:id="rId21"/>
       <w:pgSz w:w="11906" w:h="16838"/>
       <w:pgMar w:top="1417" w:right="1417" w:bottom="1417" w:left="1417" w:header="708" w:footer="708" w:gutter="0"/>
       <w:cols w:space="708"/>
@@ -3299,7 +3447,7 @@
           <w:rPr>
             <w:noProof/>
           </w:rPr>
-          <w:t>4</w:t>
+          <w:t>6</w:t>
         </w:r>
         <w:r>
           <w:fldChar w:fldCharType="end"/>
@@ -4227,7 +4375,6 @@
     <w:next w:val="Normal"/>
     <w:link w:val="Titre3Car"/>
     <w:uiPriority w:val="9"/>
-    <w:semiHidden/>
     <w:unhideWhenUsed/>
     <w:qFormat/>
     <w:rsid w:val="005F4075"/>
@@ -4440,7 +4587,6 @@
     <w:basedOn w:val="Policepardfaut"/>
     <w:link w:val="Titre3"/>
     <w:uiPriority w:val="9"/>
-    <w:semiHidden/>
     <w:rsid w:val="005F4075"/>
     <w:rPr>
       <w:rFonts w:asciiTheme="majorHAnsi" w:eastAsiaTheme="majorEastAsia" w:hAnsiTheme="majorHAnsi" w:cstheme="majorBidi"/>
@@ -5381,11 +5527,11 @@
           <c:showPercent val="0"/>
           <c:showBubbleSize val="0"/>
         </c:dLbls>
-        <c:axId val="502722232"/>
-        <c:axId val="502726936"/>
+        <c:axId val="219810368"/>
+        <c:axId val="219810760"/>
       </c:scatterChart>
       <c:valAx>
-        <c:axId val="502722232"/>
+        <c:axId val="219810368"/>
         <c:scaling>
           <c:logBase val="10"/>
           <c:orientation val="minMax"/>
@@ -5445,12 +5591,12 @@
             <a:endParaRPr lang="fr-FR"/>
           </a:p>
         </c:txPr>
-        <c:crossAx val="502726936"/>
+        <c:crossAx val="219810760"/>
         <c:crosses val="autoZero"/>
         <c:crossBetween val="midCat"/>
       </c:valAx>
       <c:valAx>
-        <c:axId val="502726936"/>
+        <c:axId val="219810760"/>
         <c:scaling>
           <c:orientation val="minMax"/>
         </c:scaling>
@@ -5507,7 +5653,7 @@
             <a:endParaRPr lang="fr-FR"/>
           </a:p>
         </c:txPr>
-        <c:crossAx val="502722232"/>
+        <c:crossAx val="219810368"/>
         <c:crosses val="autoZero"/>
         <c:crossBetween val="midCat"/>
         <c:majorUnit val="1000000000"/>
@@ -6342,11 +6488,11 @@
           <c:showPercent val="0"/>
           <c:showBubbleSize val="0"/>
         </c:dLbls>
-        <c:axId val="502715568"/>
-        <c:axId val="502730464"/>
+        <c:axId val="219811152"/>
+        <c:axId val="219809192"/>
       </c:scatterChart>
       <c:valAx>
-        <c:axId val="502715568"/>
+        <c:axId val="219811152"/>
         <c:scaling>
           <c:logBase val="10"/>
           <c:orientation val="minMax"/>
@@ -6496,12 +6642,12 @@
             <a:endParaRPr lang="fr-FR"/>
           </a:p>
         </c:txPr>
-        <c:crossAx val="502730464"/>
+        <c:crossAx val="219809192"/>
         <c:crosses val="autoZero"/>
         <c:crossBetween val="midCat"/>
       </c:valAx>
       <c:valAx>
-        <c:axId val="502730464"/>
+        <c:axId val="219809192"/>
         <c:scaling>
           <c:logBase val="10"/>
           <c:orientation val="minMax"/>
@@ -6645,7 +6791,7 @@
             <a:endParaRPr lang="fr-FR"/>
           </a:p>
         </c:txPr>
-        <c:crossAx val="502715568"/>
+        <c:crossAx val="219811152"/>
         <c:crosses val="autoZero"/>
         <c:crossBetween val="midCat"/>
       </c:valAx>
@@ -9072,38 +9218,38 @@
     </dgm:pt>
   </dgm:ptLst>
   <dgm:cxnLst>
-    <dgm:cxn modelId="{7A7BEADD-D0F0-44AD-AD33-6E8CF8E5E1D8}" type="presOf" srcId="{C9F5A051-288B-426C-B363-85DF0BF93A41}" destId="{BE4C4438-1802-4903-82B9-489D7F911385}" srcOrd="0" destOrd="0" presId="urn:microsoft.com/office/officeart/2005/8/layout/process1"/>
-    <dgm:cxn modelId="{35BCC499-AAAB-4B1B-A0C3-B6BCE2769E28}" type="presOf" srcId="{B0D3D909-4F7B-4F5E-B333-9C184BBB796D}" destId="{4F075852-494D-47AE-BF79-E1594D0F322D}" srcOrd="0" destOrd="0" presId="urn:microsoft.com/office/officeart/2005/8/layout/process1"/>
-    <dgm:cxn modelId="{D2C16C35-102E-49CA-B1D8-C87F7F1219FB}" type="presOf" srcId="{DAA1A541-E990-4AAF-8F7B-F26E6CD940E5}" destId="{3BAC3543-6822-46CC-8BEC-46D180699A60}" srcOrd="0" destOrd="0" presId="urn:microsoft.com/office/officeart/2005/8/layout/process1"/>
+    <dgm:cxn modelId="{650407CC-1C4F-429A-A165-61662AEA6F7A}" type="presOf" srcId="{05A3C7CB-44B5-4055-9458-A1E6E111ED8F}" destId="{9A3AA565-54CA-4A14-92B3-E09C31C36DF2}" srcOrd="1" destOrd="0" presId="urn:microsoft.com/office/officeart/2005/8/layout/process1"/>
+    <dgm:cxn modelId="{709D36A2-D51F-4310-A0AD-F0B32974CC18}" type="presOf" srcId="{1FED8C10-E486-4761-9FC9-5782C1D4744C}" destId="{BD8C9A60-CD4E-4377-9080-F06E9D72406B}" srcOrd="0" destOrd="0" presId="urn:microsoft.com/office/officeart/2005/8/layout/process1"/>
+    <dgm:cxn modelId="{225BB8C0-1AB5-4F67-B3B2-8451E00DC907}" type="presOf" srcId="{F2A15830-A633-4C82-9C75-E53D273EB566}" destId="{EDBE76B8-38B6-4A42-81D0-879A0F5D8E21}" srcOrd="0" destOrd="0" presId="urn:microsoft.com/office/officeart/2005/8/layout/process1"/>
+    <dgm:cxn modelId="{583AF6EE-38BB-4EF4-835C-5E1E4C998EE6}" type="presOf" srcId="{C9F5A051-288B-426C-B363-85DF0BF93A41}" destId="{BE4C4438-1802-4903-82B9-489D7F911385}" srcOrd="0" destOrd="0" presId="urn:microsoft.com/office/officeart/2005/8/layout/process1"/>
     <dgm:cxn modelId="{01BFD6C2-5FFC-4405-A4B1-97ED5BAC09A3}" srcId="{C9F5A051-288B-426C-B363-85DF0BF93A41}" destId="{1FED8C10-E486-4761-9FC9-5782C1D4744C}" srcOrd="0" destOrd="0" parTransId="{26F04F22-902C-4123-96AE-A930D81E13A0}" sibTransId="{B0D3D909-4F7B-4F5E-B333-9C184BBB796D}"/>
-    <dgm:cxn modelId="{B72D2D32-6C3A-457B-A392-D38BECA526E0}" type="presOf" srcId="{6B359C7D-5203-4D6E-B043-4885216A7E26}" destId="{23C32C3E-743F-4364-AE5C-296EE22EEB70}" srcOrd="0" destOrd="0" presId="urn:microsoft.com/office/officeart/2005/8/layout/process1"/>
-    <dgm:cxn modelId="{53611673-DDE7-46AC-BD12-18011C49C2C0}" type="presOf" srcId="{6B359C7D-5203-4D6E-B043-4885216A7E26}" destId="{AEE83ED0-785B-42D7-85AC-C9F2D57949C5}" srcOrd="1" destOrd="0" presId="urn:microsoft.com/office/officeart/2005/8/layout/process1"/>
-    <dgm:cxn modelId="{530845DE-4C9F-4CD1-A389-10B025BC34B6}" type="presOf" srcId="{07D14F2D-CAE4-4D6D-A156-9A34A799D8E5}" destId="{77CD6F22-75C3-4C86-8A96-FAFBA78FB2DD}" srcOrd="0" destOrd="0" presId="urn:microsoft.com/office/officeart/2005/8/layout/process1"/>
+    <dgm:cxn modelId="{EDE922E2-2369-4FD3-AEF7-D4996F9452CE}" type="presOf" srcId="{6B359C7D-5203-4D6E-B043-4885216A7E26}" destId="{AEE83ED0-785B-42D7-85AC-C9F2D57949C5}" srcOrd="1" destOrd="0" presId="urn:microsoft.com/office/officeart/2005/8/layout/process1"/>
     <dgm:cxn modelId="{64C492EA-0414-4FF7-82C1-1E483112D373}" srcId="{C9F5A051-288B-426C-B363-85DF0BF93A41}" destId="{4CB23D33-8001-4FD2-A989-630BF7896EFC}" srcOrd="2" destOrd="0" parTransId="{2677C660-8CAC-43FD-94EA-6EE84FDA20C3}" sibTransId="{05A3C7CB-44B5-4055-9458-A1E6E111ED8F}"/>
-    <dgm:cxn modelId="{995C925C-8DFC-4DEB-B809-CA4BE70A7E17}" type="presOf" srcId="{B0D3D909-4F7B-4F5E-B333-9C184BBB796D}" destId="{A73EB64E-CB10-4720-9C57-B50E27E66E8D}" srcOrd="1" destOrd="0" presId="urn:microsoft.com/office/officeart/2005/8/layout/process1"/>
-    <dgm:cxn modelId="{11F8F5A9-1572-465D-B894-A55BEB0BD015}" type="presOf" srcId="{05A3C7CB-44B5-4055-9458-A1E6E111ED8F}" destId="{5AFF3B98-B018-4CB8-9AE1-CE147D35F14F}" srcOrd="0" destOrd="0" presId="urn:microsoft.com/office/officeart/2005/8/layout/process1"/>
+    <dgm:cxn modelId="{A46A109E-205C-49B9-BD14-E9E8AD5A8719}" type="presOf" srcId="{6B359C7D-5203-4D6E-B043-4885216A7E26}" destId="{23C32C3E-743F-4364-AE5C-296EE22EEB70}" srcOrd="0" destOrd="0" presId="urn:microsoft.com/office/officeart/2005/8/layout/process1"/>
+    <dgm:cxn modelId="{5113C4CA-5A4B-4CD9-BAA9-E798853E99A5}" type="presOf" srcId="{DAA1A541-E990-4AAF-8F7B-F26E6CD940E5}" destId="{3BAC3543-6822-46CC-8BEC-46D180699A60}" srcOrd="0" destOrd="0" presId="urn:microsoft.com/office/officeart/2005/8/layout/process1"/>
+    <dgm:cxn modelId="{E3EEE70F-4840-44A7-80EE-10F66C4756B6}" type="presOf" srcId="{4CB23D33-8001-4FD2-A989-630BF7896EFC}" destId="{6162568A-4EA5-43E5-8E1E-E4C832BA28EB}" srcOrd="0" destOrd="0" presId="urn:microsoft.com/office/officeart/2005/8/layout/process1"/>
+    <dgm:cxn modelId="{153CD8A8-E0E7-43D8-9EEF-C5009D8DF042}" type="presOf" srcId="{B0D3D909-4F7B-4F5E-B333-9C184BBB796D}" destId="{4F075852-494D-47AE-BF79-E1594D0F322D}" srcOrd="0" destOrd="0" presId="urn:microsoft.com/office/officeart/2005/8/layout/process1"/>
     <dgm:cxn modelId="{6C001AD1-35A9-4A59-8519-E59ECF166744}" srcId="{C9F5A051-288B-426C-B363-85DF0BF93A41}" destId="{DAA1A541-E990-4AAF-8F7B-F26E6CD940E5}" srcOrd="1" destOrd="0" parTransId="{59171366-2494-40EC-AAE2-4F6BA4163C2C}" sibTransId="{6B359C7D-5203-4D6E-B043-4885216A7E26}"/>
-    <dgm:cxn modelId="{00FB94E3-979B-4085-AED7-13D28A36DB87}" type="presOf" srcId="{1FED8C10-E486-4761-9FC9-5782C1D4744C}" destId="{BD8C9A60-CD4E-4377-9080-F06E9D72406B}" srcOrd="0" destOrd="0" presId="urn:microsoft.com/office/officeart/2005/8/layout/process1"/>
+    <dgm:cxn modelId="{81E4A380-73E6-43A3-8233-126950ECCE81}" type="presOf" srcId="{05A3C7CB-44B5-4055-9458-A1E6E111ED8F}" destId="{5AFF3B98-B018-4CB8-9AE1-CE147D35F14F}" srcOrd="0" destOrd="0" presId="urn:microsoft.com/office/officeart/2005/8/layout/process1"/>
     <dgm:cxn modelId="{86339424-68F1-476C-88D1-CAD3EA53B276}" srcId="{C9F5A051-288B-426C-B363-85DF0BF93A41}" destId="{07D14F2D-CAE4-4D6D-A156-9A34A799D8E5}" srcOrd="4" destOrd="0" parTransId="{21288725-3F4C-435B-896D-E2BE6013DA55}" sibTransId="{B8B454AC-17DE-412F-842F-4D597F97F80C}"/>
-    <dgm:cxn modelId="{CBBA8719-28BA-403C-8C83-3FBE8FA89318}" type="presOf" srcId="{F2A15830-A633-4C82-9C75-E53D273EB566}" destId="{EDBE76B8-38B6-4A42-81D0-879A0F5D8E21}" srcOrd="0" destOrd="0" presId="urn:microsoft.com/office/officeart/2005/8/layout/process1"/>
-    <dgm:cxn modelId="{D0C43F0B-1525-4B00-B7F8-AA7273D6B218}" type="presOf" srcId="{F2A15830-A633-4C82-9C75-E53D273EB566}" destId="{CCD6B96D-2CA2-48E1-96CF-EBC7F7AFC870}" srcOrd="1" destOrd="0" presId="urn:microsoft.com/office/officeart/2005/8/layout/process1"/>
-    <dgm:cxn modelId="{AB967F1C-9CB3-4F9A-8A6D-32B32BEA41FF}" type="presOf" srcId="{05A3C7CB-44B5-4055-9458-A1E6E111ED8F}" destId="{9A3AA565-54CA-4A14-92B3-E09C31C36DF2}" srcOrd="1" destOrd="0" presId="urn:microsoft.com/office/officeart/2005/8/layout/process1"/>
-    <dgm:cxn modelId="{EED3AAC1-C888-4B69-A5C3-662CC5FC7B2E}" type="presOf" srcId="{44E05890-6465-41F4-9EB3-39DC0A7E2205}" destId="{239DFB93-E52C-41ED-8EE3-F346A80E773B}" srcOrd="0" destOrd="0" presId="urn:microsoft.com/office/officeart/2005/8/layout/process1"/>
-    <dgm:cxn modelId="{0C97405B-9AC9-4F8A-9E51-F4A21BC4C6B2}" type="presOf" srcId="{4CB23D33-8001-4FD2-A989-630BF7896EFC}" destId="{6162568A-4EA5-43E5-8E1E-E4C832BA28EB}" srcOrd="0" destOrd="0" presId="urn:microsoft.com/office/officeart/2005/8/layout/process1"/>
+    <dgm:cxn modelId="{92D98D63-E010-406D-9214-CC675C5DF5B2}" type="presOf" srcId="{07D14F2D-CAE4-4D6D-A156-9A34A799D8E5}" destId="{77CD6F22-75C3-4C86-8A96-FAFBA78FB2DD}" srcOrd="0" destOrd="0" presId="urn:microsoft.com/office/officeart/2005/8/layout/process1"/>
+    <dgm:cxn modelId="{EB11A5C7-473A-49BB-8E7C-5572FB78AD41}" type="presOf" srcId="{B0D3D909-4F7B-4F5E-B333-9C184BBB796D}" destId="{A73EB64E-CB10-4720-9C57-B50E27E66E8D}" srcOrd="1" destOrd="0" presId="urn:microsoft.com/office/officeart/2005/8/layout/process1"/>
+    <dgm:cxn modelId="{D5A1171A-1C65-4C6A-886E-CF31CAF1EBF9}" type="presOf" srcId="{F2A15830-A633-4C82-9C75-E53D273EB566}" destId="{CCD6B96D-2CA2-48E1-96CF-EBC7F7AFC870}" srcOrd="1" destOrd="0" presId="urn:microsoft.com/office/officeart/2005/8/layout/process1"/>
+    <dgm:cxn modelId="{AE788AC2-C468-45C2-BBAD-CE1AFE91DDCB}" type="presOf" srcId="{44E05890-6465-41F4-9EB3-39DC0A7E2205}" destId="{239DFB93-E52C-41ED-8EE3-F346A80E773B}" srcOrd="0" destOrd="0" presId="urn:microsoft.com/office/officeart/2005/8/layout/process1"/>
     <dgm:cxn modelId="{7EC1B0C8-F053-428B-8167-ED2B3DD07131}" srcId="{C9F5A051-288B-426C-B363-85DF0BF93A41}" destId="{44E05890-6465-41F4-9EB3-39DC0A7E2205}" srcOrd="3" destOrd="0" parTransId="{158A5043-2404-4700-BF5D-50F04F7610DF}" sibTransId="{F2A15830-A633-4C82-9C75-E53D273EB566}"/>
-    <dgm:cxn modelId="{93C7843A-EE67-4348-9FCC-9C5432CA3D41}" type="presParOf" srcId="{BE4C4438-1802-4903-82B9-489D7F911385}" destId="{BD8C9A60-CD4E-4377-9080-F06E9D72406B}" srcOrd="0" destOrd="0" presId="urn:microsoft.com/office/officeart/2005/8/layout/process1"/>
-    <dgm:cxn modelId="{7077A992-07BF-4818-B841-D6A6372766C7}" type="presParOf" srcId="{BE4C4438-1802-4903-82B9-489D7F911385}" destId="{4F075852-494D-47AE-BF79-E1594D0F322D}" srcOrd="1" destOrd="0" presId="urn:microsoft.com/office/officeart/2005/8/layout/process1"/>
-    <dgm:cxn modelId="{0C73202F-45A8-4D77-A80B-5DDD546DD63F}" type="presParOf" srcId="{4F075852-494D-47AE-BF79-E1594D0F322D}" destId="{A73EB64E-CB10-4720-9C57-B50E27E66E8D}" srcOrd="0" destOrd="0" presId="urn:microsoft.com/office/officeart/2005/8/layout/process1"/>
-    <dgm:cxn modelId="{BBD0C382-EEDA-4991-89BF-DF66247A7ABC}" type="presParOf" srcId="{BE4C4438-1802-4903-82B9-489D7F911385}" destId="{3BAC3543-6822-46CC-8BEC-46D180699A60}" srcOrd="2" destOrd="0" presId="urn:microsoft.com/office/officeart/2005/8/layout/process1"/>
-    <dgm:cxn modelId="{1CBDAE53-FCF6-40DD-84A2-730BDA5781B1}" type="presParOf" srcId="{BE4C4438-1802-4903-82B9-489D7F911385}" destId="{23C32C3E-743F-4364-AE5C-296EE22EEB70}" srcOrd="3" destOrd="0" presId="urn:microsoft.com/office/officeart/2005/8/layout/process1"/>
-    <dgm:cxn modelId="{C23982A0-FA31-448D-992F-A989CF260CDF}" type="presParOf" srcId="{23C32C3E-743F-4364-AE5C-296EE22EEB70}" destId="{AEE83ED0-785B-42D7-85AC-C9F2D57949C5}" srcOrd="0" destOrd="0" presId="urn:microsoft.com/office/officeart/2005/8/layout/process1"/>
-    <dgm:cxn modelId="{FAEC54AA-C076-4DBD-8B99-8EA2F8E87326}" type="presParOf" srcId="{BE4C4438-1802-4903-82B9-489D7F911385}" destId="{6162568A-4EA5-43E5-8E1E-E4C832BA28EB}" srcOrd="4" destOrd="0" presId="urn:microsoft.com/office/officeart/2005/8/layout/process1"/>
-    <dgm:cxn modelId="{0812E1D9-2E2A-4D24-AF26-74A342E624EE}" type="presParOf" srcId="{BE4C4438-1802-4903-82B9-489D7F911385}" destId="{5AFF3B98-B018-4CB8-9AE1-CE147D35F14F}" srcOrd="5" destOrd="0" presId="urn:microsoft.com/office/officeart/2005/8/layout/process1"/>
-    <dgm:cxn modelId="{B831E0EB-1052-4AAA-8E27-4F8198C0B53C}" type="presParOf" srcId="{5AFF3B98-B018-4CB8-9AE1-CE147D35F14F}" destId="{9A3AA565-54CA-4A14-92B3-E09C31C36DF2}" srcOrd="0" destOrd="0" presId="urn:microsoft.com/office/officeart/2005/8/layout/process1"/>
-    <dgm:cxn modelId="{FF14A88C-F99F-4102-AD72-415894477363}" type="presParOf" srcId="{BE4C4438-1802-4903-82B9-489D7F911385}" destId="{239DFB93-E52C-41ED-8EE3-F346A80E773B}" srcOrd="6" destOrd="0" presId="urn:microsoft.com/office/officeart/2005/8/layout/process1"/>
-    <dgm:cxn modelId="{F181388B-02A1-41FD-813C-6165825994AF}" type="presParOf" srcId="{BE4C4438-1802-4903-82B9-489D7F911385}" destId="{EDBE76B8-38B6-4A42-81D0-879A0F5D8E21}" srcOrd="7" destOrd="0" presId="urn:microsoft.com/office/officeart/2005/8/layout/process1"/>
-    <dgm:cxn modelId="{4FABF203-F3A2-4715-B73F-605A04F5BFC6}" type="presParOf" srcId="{EDBE76B8-38B6-4A42-81D0-879A0F5D8E21}" destId="{CCD6B96D-2CA2-48E1-96CF-EBC7F7AFC870}" srcOrd="0" destOrd="0" presId="urn:microsoft.com/office/officeart/2005/8/layout/process1"/>
-    <dgm:cxn modelId="{B5143F45-32FD-4161-82E8-3F513E462BCF}" type="presParOf" srcId="{BE4C4438-1802-4903-82B9-489D7F911385}" destId="{77CD6F22-75C3-4C86-8A96-FAFBA78FB2DD}" srcOrd="8" destOrd="0" presId="urn:microsoft.com/office/officeart/2005/8/layout/process1"/>
+    <dgm:cxn modelId="{2C37C569-1A5C-4B8A-BE96-A4B0384C79DF}" type="presParOf" srcId="{BE4C4438-1802-4903-82B9-489D7F911385}" destId="{BD8C9A60-CD4E-4377-9080-F06E9D72406B}" srcOrd="0" destOrd="0" presId="urn:microsoft.com/office/officeart/2005/8/layout/process1"/>
+    <dgm:cxn modelId="{166573DA-FD73-4B47-B85C-82F2EA8C7674}" type="presParOf" srcId="{BE4C4438-1802-4903-82B9-489D7F911385}" destId="{4F075852-494D-47AE-BF79-E1594D0F322D}" srcOrd="1" destOrd="0" presId="urn:microsoft.com/office/officeart/2005/8/layout/process1"/>
+    <dgm:cxn modelId="{FD6FC099-C85F-4A8B-B9E0-24DEF49E37BE}" type="presParOf" srcId="{4F075852-494D-47AE-BF79-E1594D0F322D}" destId="{A73EB64E-CB10-4720-9C57-B50E27E66E8D}" srcOrd="0" destOrd="0" presId="urn:microsoft.com/office/officeart/2005/8/layout/process1"/>
+    <dgm:cxn modelId="{7066B24D-BEC9-42B9-B422-86045AA2FAD1}" type="presParOf" srcId="{BE4C4438-1802-4903-82B9-489D7F911385}" destId="{3BAC3543-6822-46CC-8BEC-46D180699A60}" srcOrd="2" destOrd="0" presId="urn:microsoft.com/office/officeart/2005/8/layout/process1"/>
+    <dgm:cxn modelId="{C593EDB3-E803-497C-A755-B2364A87D8D9}" type="presParOf" srcId="{BE4C4438-1802-4903-82B9-489D7F911385}" destId="{23C32C3E-743F-4364-AE5C-296EE22EEB70}" srcOrd="3" destOrd="0" presId="urn:microsoft.com/office/officeart/2005/8/layout/process1"/>
+    <dgm:cxn modelId="{A1897F1F-ECC2-477D-90DA-950A437233B3}" type="presParOf" srcId="{23C32C3E-743F-4364-AE5C-296EE22EEB70}" destId="{AEE83ED0-785B-42D7-85AC-C9F2D57949C5}" srcOrd="0" destOrd="0" presId="urn:microsoft.com/office/officeart/2005/8/layout/process1"/>
+    <dgm:cxn modelId="{C5CB2143-04B8-476B-A884-FDD4AC088563}" type="presParOf" srcId="{BE4C4438-1802-4903-82B9-489D7F911385}" destId="{6162568A-4EA5-43E5-8E1E-E4C832BA28EB}" srcOrd="4" destOrd="0" presId="urn:microsoft.com/office/officeart/2005/8/layout/process1"/>
+    <dgm:cxn modelId="{7A1F2677-ADD3-4E6F-A04E-5A306F5A4DE8}" type="presParOf" srcId="{BE4C4438-1802-4903-82B9-489D7F911385}" destId="{5AFF3B98-B018-4CB8-9AE1-CE147D35F14F}" srcOrd="5" destOrd="0" presId="urn:microsoft.com/office/officeart/2005/8/layout/process1"/>
+    <dgm:cxn modelId="{FAB7B195-8CAD-459E-A4C5-E200C802872B}" type="presParOf" srcId="{5AFF3B98-B018-4CB8-9AE1-CE147D35F14F}" destId="{9A3AA565-54CA-4A14-92B3-E09C31C36DF2}" srcOrd="0" destOrd="0" presId="urn:microsoft.com/office/officeart/2005/8/layout/process1"/>
+    <dgm:cxn modelId="{EAAA9FB9-6BF5-4727-9B57-0826ECA38451}" type="presParOf" srcId="{BE4C4438-1802-4903-82B9-489D7F911385}" destId="{239DFB93-E52C-41ED-8EE3-F346A80E773B}" srcOrd="6" destOrd="0" presId="urn:microsoft.com/office/officeart/2005/8/layout/process1"/>
+    <dgm:cxn modelId="{E1D26836-11AA-4D33-8979-4780A70BA556}" type="presParOf" srcId="{BE4C4438-1802-4903-82B9-489D7F911385}" destId="{EDBE76B8-38B6-4A42-81D0-879A0F5D8E21}" srcOrd="7" destOrd="0" presId="urn:microsoft.com/office/officeart/2005/8/layout/process1"/>
+    <dgm:cxn modelId="{AEC58EE6-DFA9-4465-8DC2-FF1B068BD3C3}" type="presParOf" srcId="{EDBE76B8-38B6-4A42-81D0-879A0F5D8E21}" destId="{CCD6B96D-2CA2-48E1-96CF-EBC7F7AFC870}" srcOrd="0" destOrd="0" presId="urn:microsoft.com/office/officeart/2005/8/layout/process1"/>
+    <dgm:cxn modelId="{7BBAD428-007D-4753-A5BB-F3004744C189}" type="presParOf" srcId="{BE4C4438-1802-4903-82B9-489D7F911385}" destId="{77CD6F22-75C3-4C86-8A96-FAFBA78FB2DD}" srcOrd="8" destOrd="0" presId="urn:microsoft.com/office/officeart/2005/8/layout/process1"/>
   </dgm:cxnLst>
   <dgm:bg/>
   <dgm:whole/>
@@ -11220,7 +11366,7 @@
 </file>
 
 <file path=customXml/itemProps1.xml><?xml version="1.0" encoding="utf-8"?>
-<ds:datastoreItem xmlns:ds="http://schemas.openxmlformats.org/officeDocument/2006/customXml" ds:itemID="{CB9A8281-C4FD-46D1-9596-891B30E3E91F}">
+<ds:datastoreItem xmlns:ds="http://schemas.openxmlformats.org/officeDocument/2006/customXml" ds:itemID="{A2F0F77D-3690-400D-9BDA-6DD6B329745E}">
   <ds:schemaRefs>
     <ds:schemaRef ds:uri="http://schemas.openxmlformats.org/officeDocument/2006/bibliography"/>
   </ds:schemaRefs>

</xml_diff>

<commit_message>
Rajout du mot de clé syncronised ... ipq ça sécurise ... => -1.5 points Rajout du compte rendu ... Bref au final j'ai eu 17/20 !!
</commit_message>
<xml_diff>
--- a/Documentation/TP1_INF4410_1761581.docx
+++ b/Documentation/TP1_INF4410_1761581.docx
@@ -163,7 +163,10 @@
         <w:t xml:space="preserve">Le </w:t>
       </w:r>
       <w:r>
-        <w:t>04</w:t>
+        <w:t>0</w:t>
+      </w:r>
+      <w:r>
+        <w:t>5</w:t>
       </w:r>
       <w:r>
         <w:t xml:space="preserve"> </w:t>
@@ -1909,7 +1912,24 @@
         <w:t>Nous avons représenté dans un repère le temps moyen réponse</w:t>
       </w:r>
       <w:r>
-        <w:t xml:space="preserve"> en µs en fonction de taille de l’argument envoyé du client au serveur en octets.</w:t>
+        <w:t xml:space="preserve"> d’une méthode de communication </w:t>
+      </w:r>
+      <w:proofErr w:type="spellStart"/>
+      <w:r>
+        <w:t>client-server</w:t>
+      </w:r>
+      <w:proofErr w:type="spellEnd"/>
+      <w:r>
+        <w:t xml:space="preserve"> (local, RMI local, RMI distant)</w:t>
+      </w:r>
+      <w:r>
+        <w:t xml:space="preserve"> en µs en fonction de taille de l’argument envoyé du client au serveur en octets</w:t>
+      </w:r>
+      <w:r>
+        <w:t xml:space="preserve"> / bytes</w:t>
+      </w:r>
+      <w:r>
+        <w:t>.</w:t>
       </w:r>
     </w:p>
     <w:p>
@@ -1917,7 +1937,19 @@
         <w:jc w:val="both"/>
       </w:pPr>
       <w:r>
-        <w:t>Nous avions trois types de connexion client-serveur :</w:t>
+        <w:t xml:space="preserve">Nous avions </w:t>
+      </w:r>
+      <w:r>
+        <w:t xml:space="preserve">donc </w:t>
+      </w:r>
+      <w:r>
+        <w:t xml:space="preserve">trois </w:t>
+      </w:r>
+      <w:r>
+        <w:t xml:space="preserve">méthodes </w:t>
+      </w:r>
+      <w:r>
+        <w:t>de connexion client-serveur. Le serveur était soit :</w:t>
       </w:r>
     </w:p>
     <w:p>
@@ -1933,7 +1965,13 @@
         <w:rPr>
           <w:lang w:val="fr-FR"/>
         </w:rPr>
-        <w:t>En local, nous avons en moyenne</w:t>
+        <w:t>L</w:t>
+      </w:r>
+      <w:r>
+        <w:rPr>
+          <w:lang w:val="fr-FR"/>
+        </w:rPr>
+        <w:t>ocal, nous avons en moyenne</w:t>
       </w:r>
       <w:r>
         <w:rPr>
@@ -1973,13 +2011,19 @@
         <w:rPr>
           <w:lang w:val="fr-FR"/>
         </w:rPr>
-        <w:t xml:space="preserve">En local </w:t>
+        <w:t>L</w:t>
       </w:r>
       <w:r>
         <w:rPr>
           <w:lang w:val="fr-FR"/>
         </w:rPr>
-        <w:t xml:space="preserve">via </w:t>
+        <w:t xml:space="preserve">ocal </w:t>
+      </w:r>
+      <w:r>
+        <w:rPr>
+          <w:lang w:val="fr-FR"/>
+        </w:rPr>
+        <w:t xml:space="preserve">utilisant </w:t>
       </w:r>
       <w:r>
         <w:rPr>
@@ -2058,7 +2102,18 @@
         <w:jc w:val="both"/>
       </w:pPr>
       <w:r>
-        <w:t xml:space="preserve">à un serveur distant via RMI, nous </w:t>
+        <w:t xml:space="preserve">Distant </w:t>
+      </w:r>
+      <w:r>
+        <w:rPr>
+          <w:lang w:val="fr-FR"/>
+        </w:rPr>
+        <w:t xml:space="preserve">utilisant </w:t>
+      </w:r>
+      <w:bookmarkStart w:id="0" w:name="_GoBack"/>
+      <w:bookmarkEnd w:id="0"/>
+      <w:r>
+        <w:t xml:space="preserve">RMI, nous </w:t>
       </w:r>
       <w:r>
         <w:t>avions un temps de traitement</w:t>
@@ -2153,7 +2208,19 @@
         <w:rPr>
           <w:lang w:val="fr-CA"/>
         </w:rPr>
-        <w:t>Au final, si nous restons en local, nous pouvons</w:t>
+        <w:t xml:space="preserve">Au final, </w:t>
+      </w:r>
+      <w:r>
+        <w:rPr>
+          <w:lang w:val="fr-CA"/>
+        </w:rPr>
+        <w:t>s</w:t>
+      </w:r>
+      <w:r>
+        <w:rPr>
+          <w:lang w:val="fr-CA"/>
+        </w:rPr>
+        <w:t>i nous restons en local, nous pouvons</w:t>
       </w:r>
       <w:r>
         <w:rPr>
@@ -2179,12 +2246,18 @@
         <w:rPr>
           <w:lang w:val="fr-CA"/>
         </w:rPr>
-        <w:t xml:space="preserve">Au final, on remarque que Java RMI à partir d’une certaine taille entre 0.1Mo et 1Mo commence à montrer ses limites car le temps de traitement croit alors exponentiellement dans une base 10. On peut voir sur le graphique logarithmique que nous avons deux droites d’un coefficient directeur de 1 (dans cette même </w:t>
+        <w:t>De plus, o</w:t>
       </w:r>
       <w:r>
         <w:rPr>
           <w:lang w:val="fr-CA"/>
         </w:rPr>
+        <w:t xml:space="preserve">n remarque que Java RMI à partir d’une certaine taille entre 0.1Mo et 1Mo commence à montrer ses limites car le temps de traitement croit alors exponentiellement dans une base 10. On peut voir sur le graphique logarithmique que nous avons deux droites d’un coefficient directeur de 1 (dans cette même </w:t>
+      </w:r>
+      <w:r>
+        <w:rPr>
+          <w:lang w:val="fr-CA"/>
+        </w:rPr>
         <w:t>échelle</w:t>
       </w:r>
       <w:r>
@@ -2192,6 +2265,12 @@
           <w:lang w:val="fr-CA"/>
         </w:rPr>
         <w:t>).</w:t>
+      </w:r>
+      <w:r>
+        <w:rPr>
+          <w:lang w:val="fr-CA"/>
+        </w:rPr>
+        <w:t xml:space="preserve"> Pour le RMI distant, le débit du réseau pourrait expliquer ces courbes dans le sens où l’on souhaite envoyer un gros fichier à travers notre réseau. Cela se fera à une certaine vitesse (5Mo/s par exemple).</w:t>
       </w:r>
     </w:p>
     <w:p>
@@ -2205,31 +2284,70 @@
         <w:rPr>
           <w:lang w:val="fr-CA"/>
         </w:rPr>
-        <w:t>Donc au final, on peut en conclure que l’utilisation de Java RMI ou un autre système de RPC semblable sera</w:t>
+        <w:t>Pour résumer, o</w:t>
       </w:r>
       <w:r>
         <w:rPr>
           <w:lang w:val="fr-CA"/>
         </w:rPr>
-        <w:t xml:space="preserve"> adapté pour des fichiers restant en dessous de 1ko si l’on veut avoir un temps de traitement qui soit stable. Si on met des fichiers de taille supérieure, nous aurons comme expliqué ci-dessus des temps qui croiserons à vitesse exponentielle (de base 10). Il n’est donc pas conseiller d’utiliser Java RMI pour</w:t>
+        <w:t>n peut en conclure que l’utilisation de Java RMI ou un autre système de RPC semblable sera</w:t>
       </w:r>
       <w:r>
         <w:rPr>
           <w:lang w:val="fr-CA"/>
         </w:rPr>
-        <w:t xml:space="preserve"> échanger beaucoup d’informations, ou de gros objets dans le cas RMI</w:t>
+        <w:t xml:space="preserve"> adapté pour des fichiers restant en dessous de 1ko si l’on veut avoir un temps de traitement qui soit stable. Si on met des fichiers de taille supérieure, nous aurons comme expliq</w:t>
       </w:r>
       <w:r>
         <w:rPr>
           <w:lang w:val="fr-CA"/>
         </w:rPr>
+        <w:t xml:space="preserve">ué ci-dessus des temps qui </w:t>
+      </w:r>
+      <w:r>
+        <w:t>cr</w:t>
+      </w:r>
+      <w:r>
+        <w:rPr>
+          <w:rStyle w:val="vert"/>
+        </w:rPr>
+        <w:t>oîtrons</w:t>
+      </w:r>
+      <w:r>
+        <w:rPr>
+          <w:rStyle w:val="vert"/>
+        </w:rPr>
+        <w:t xml:space="preserve"> </w:t>
+      </w:r>
+      <w:r>
+        <w:rPr>
+          <w:lang w:val="fr-CA"/>
+        </w:rPr>
+        <w:t>à vitesse exponentielle (de base 10). Il n’est donc pas conseiller d’utiliser Java RMI pour</w:t>
+      </w:r>
+      <w:r>
+        <w:rPr>
+          <w:lang w:val="fr-CA"/>
+        </w:rPr>
+        <w:t xml:space="preserve"> échanger de gros objets</w:t>
+      </w:r>
+      <w:r>
+        <w:rPr>
+          <w:lang w:val="fr-CA"/>
+        </w:rPr>
         <w:t>. Il faudrait alors utiliser d’autres méthodes pour envoyer nos fichiers / arguments de lourds poids</w:t>
       </w:r>
       <w:r>
         <w:rPr>
           <w:lang w:val="fr-CA"/>
         </w:rPr>
-        <w:t>, ou revoir la manière dont sont codés nos objets pour ne pas qu’ils soient trop grands</w:t>
+        <w:t xml:space="preserve">, ou revoir la manière dont sont codés nos objets pour </w:t>
+      </w:r>
+      <w:r>
+        <w:rPr>
+          <w:lang w:val="fr-CA"/>
+        </w:rPr>
+        <w:t>que leur poids ne soit pas trop important</w:t>
       </w:r>
       <w:r>
         <w:rPr>
@@ -3272,7 +3390,7 @@
             <v:path o:extrusionok="f" gradientshapeok="t" o:connecttype="rect"/>
             <o:lock v:ext="edit" aspectratio="t"/>
           </v:shapetype>
-          <v:shape id="_x0000_i1025" type="#_x0000_t75" style="width:453.75pt;height:421.95pt">
+          <v:shape id="_x0000_i1025" type="#_x0000_t75" style="width:453.75pt;height:422.25pt">
             <v:imagedata r:id="rId16" o:title="exemple-simple-client-unique---serveur"/>
           </v:shape>
         </w:pict>
@@ -3290,7 +3408,7 @@
       </w:r>
       <w:r>
         <w:pict>
-          <v:shape id="_x0000_i1026" type="#_x0000_t75" style="width:453.75pt;height:133.1pt">
+          <v:shape id="_x0000_i1026" type="#_x0000_t75" style="width:453.75pt;height:132.75pt">
             <v:imagedata r:id="rId17" o:title="exemple-simple-serveur"/>
           </v:shape>
         </w:pict>
@@ -3302,13 +3420,7 @@
       </w:pPr>
       <w:r>
         <w:lastRenderedPageBreak/>
-        <w:t xml:space="preserve">Exemple </w:t>
-      </w:r>
-      <w:r>
-        <w:t>conflit</w:t>
-      </w:r>
-      <w:r>
-        <w:t> :</w:t>
+        <w:t>Exemple conflit :</w:t>
       </w:r>
     </w:p>
     <w:p>
@@ -3316,16 +3428,13 @@
         <w:pStyle w:val="Sous-titre"/>
       </w:pPr>
       <w:r>
-        <w:t>Côté client</w:t>
-      </w:r>
-      <w:r>
-        <w:t xml:space="preserve"> 1</w:t>
+        <w:t>Côté client 1</w:t>
       </w:r>
     </w:p>
     <w:p>
       <w:r>
         <w:pict>
-          <v:shape id="_x0000_i1027" type="#_x0000_t75" style="width:452.95pt;height:209.3pt">
+          <v:shape id="_x0000_i1027" type="#_x0000_t75" style="width:453pt;height:209.25pt">
             <v:imagedata r:id="rId18" o:title="exemple-conflit-client1"/>
           </v:shape>
         </w:pict>
@@ -3336,16 +3445,13 @@
         <w:pStyle w:val="Sous-titre"/>
       </w:pPr>
       <w:r>
-        <w:t>Côté client </w:t>
-      </w:r>
-      <w:r>
-        <w:t>2</w:t>
+        <w:t>Côté client 2</w:t>
       </w:r>
     </w:p>
     <w:p>
       <w:r>
         <w:pict>
-          <v:shape id="_x0000_i1028" type="#_x0000_t75" style="width:452.95pt;height:257pt">
+          <v:shape id="_x0000_i1028" type="#_x0000_t75" style="width:453pt;height:257.25pt">
             <v:imagedata r:id="rId19" o:title="exemple-conflit-client2"/>
           </v:shape>
         </w:pict>
@@ -3362,7 +3468,7 @@
     <w:p>
       <w:r>
         <w:pict>
-          <v:shape id="_x0000_i1029" type="#_x0000_t75" style="width:452.95pt;height:92.95pt">
+          <v:shape id="_x0000_i1029" type="#_x0000_t75" style="width:453pt;height:93pt">
             <v:imagedata r:id="rId20" o:title="exemple-conflit-server"/>
           </v:shape>
         </w:pict>
@@ -3374,15 +3480,1055 @@
       </w:pPr>
       <w:r>
         <w:lastRenderedPageBreak/>
-        <w:t>Retour sur le développement et stratégie :</w:t>
+        <w:t>Retour sur le développement :</w:t>
       </w:r>
     </w:p>
     <w:p>
-      <w:bookmarkStart w:id="0" w:name="_GoBack"/>
-      <w:bookmarkEnd w:id="0"/>
+      <w:r>
+        <w:rPr>
+          <w:noProof/>
+        </w:rPr>
+        <w:pict>
+          <v:shape id="_x0000_s1031" type="#_x0000_t75" style="position:absolute;margin-left:386.4pt;margin-top:0;width:180pt;height:465pt;z-index:251662336;mso-position-horizontal:right;mso-position-horizontal-relative:margin;mso-position-vertical:top;mso-position-vertical-relative:margin">
+            <v:imagedata r:id="rId21" o:title="architecture-Parti-2-white"/>
+            <w10:wrap type="square" anchorx="margin" anchory="margin"/>
+          </v:shape>
+        </w:pict>
+      </w:r>
+      <w:r>
+        <w:t>Comme vous pouvez voir avec l’architecture des fichiers à droite, nous avons gardé la même structure que dans la première partie.</w:t>
+      </w:r>
     </w:p>
+    <w:p>
+      <w:r>
+        <w:t>Nous avons deux classes partagées à tous :</w:t>
+      </w:r>
+    </w:p>
+    <w:p>
+      <w:pPr>
+        <w:pStyle w:val="Sous-titre"/>
+      </w:pPr>
+      <w:r>
+        <w:t>ServerInterface.java</w:t>
+      </w:r>
+    </w:p>
+    <w:p>
+      <w:r>
+        <w:t xml:space="preserve">Même principe que pour la première partie du TP. Cette interface va permettre d’exposer au client des fonctions qu’il pourra </w:t>
+      </w:r>
+      <w:r>
+        <w:t>appeler et faire exécuter sur le serveur. Elles sont précisées en détail dans l’énoncé du TP</w:t>
+      </w:r>
+      <w:r>
+        <w:t>. Voici leur déclaration avec les types de variables</w:t>
+      </w:r>
+      <w:r>
+        <w:t xml:space="preserve"> prises par celles-ci</w:t>
+      </w:r>
+      <w:r>
+        <w:t> :</w:t>
+      </w:r>
+    </w:p>
+    <w:p>
+      <w:pPr>
+        <w:pStyle w:val="Paragraphedeliste"/>
+        <w:numPr>
+          <w:ilvl w:val="0"/>
+          <w:numId w:val="6"/>
+        </w:numPr>
+      </w:pPr>
+      <w:proofErr w:type="spellStart"/>
+      <w:proofErr w:type="gramStart"/>
+      <w:r>
+        <w:t>generateclientid</w:t>
+      </w:r>
+      <w:proofErr w:type="spellEnd"/>
+      <w:r>
+        <w:t>()</w:t>
+      </w:r>
+      <w:proofErr w:type="gramEnd"/>
+      <w:r>
+        <w:t xml:space="preserve"> </w:t>
+      </w:r>
+    </w:p>
+    <w:p>
+      <w:pPr>
+        <w:pStyle w:val="Paragraphedeliste"/>
+        <w:numPr>
+          <w:ilvl w:val="0"/>
+          <w:numId w:val="6"/>
+        </w:numPr>
+      </w:pPr>
+      <w:proofErr w:type="spellStart"/>
+      <w:proofErr w:type="gramStart"/>
+      <w:r>
+        <w:t>generateclientid</w:t>
+      </w:r>
+      <w:proofErr w:type="spellEnd"/>
+      <w:r>
+        <w:t>(</w:t>
+      </w:r>
+      <w:proofErr w:type="spellStart"/>
+      <w:proofErr w:type="gramEnd"/>
+      <w:r>
+        <w:t>int</w:t>
+      </w:r>
+      <w:proofErr w:type="spellEnd"/>
+      <w:r>
+        <w:t xml:space="preserve"> </w:t>
+      </w:r>
+      <w:proofErr w:type="spellStart"/>
+      <w:r>
+        <w:t>clientId</w:t>
+      </w:r>
+      <w:proofErr w:type="spellEnd"/>
+      <w:r>
+        <w:t xml:space="preserve">) - non exigée mais nous simplifie la vie pour la gestion de l'identifiant du client. </w:t>
+      </w:r>
+    </w:p>
+    <w:p>
+      <w:pPr>
+        <w:pStyle w:val="Paragraphedeliste"/>
+        <w:numPr>
+          <w:ilvl w:val="0"/>
+          <w:numId w:val="6"/>
+        </w:numPr>
+        <w:rPr>
+          <w:lang w:val="en-US"/>
+        </w:rPr>
+      </w:pPr>
+      <w:r>
+        <w:rPr>
+          <w:lang w:val="en-US"/>
+        </w:rPr>
+        <w:t xml:space="preserve">create(String nom) </w:t>
+      </w:r>
+    </w:p>
+    <w:p>
+      <w:pPr>
+        <w:pStyle w:val="Paragraphedeliste"/>
+        <w:numPr>
+          <w:ilvl w:val="0"/>
+          <w:numId w:val="6"/>
+        </w:numPr>
+        <w:rPr>
+          <w:lang w:val="en-US"/>
+        </w:rPr>
+      </w:pPr>
+      <w:proofErr w:type="spellStart"/>
+      <w:r>
+        <w:rPr>
+          <w:lang w:val="en-US"/>
+        </w:rPr>
+        <w:t>Hashtable</w:t>
+      </w:r>
+      <w:proofErr w:type="spellEnd"/>
+      <w:r>
+        <w:rPr>
+          <w:lang w:val="en-US"/>
+        </w:rPr>
+        <w:t xml:space="preserve"> list() </w:t>
+      </w:r>
+    </w:p>
+    <w:p>
+      <w:pPr>
+        <w:pStyle w:val="Paragraphedeliste"/>
+        <w:numPr>
+          <w:ilvl w:val="0"/>
+          <w:numId w:val="6"/>
+        </w:numPr>
+        <w:rPr>
+          <w:lang w:val="en-US"/>
+        </w:rPr>
+      </w:pPr>
+      <w:proofErr w:type="spellStart"/>
+      <w:r>
+        <w:rPr>
+          <w:lang w:val="en-US"/>
+        </w:rPr>
+        <w:t>Fichier</w:t>
+      </w:r>
+      <w:proofErr w:type="spellEnd"/>
+      <w:r>
+        <w:rPr>
+          <w:lang w:val="en-US"/>
+        </w:rPr>
+        <w:t xml:space="preserve"> get(String nom) </w:t>
+      </w:r>
+    </w:p>
+    <w:p>
+      <w:pPr>
+        <w:pStyle w:val="Paragraphedeliste"/>
+        <w:numPr>
+          <w:ilvl w:val="0"/>
+          <w:numId w:val="6"/>
+        </w:numPr>
+        <w:rPr>
+          <w:lang w:val="en-US"/>
+        </w:rPr>
+      </w:pPr>
+      <w:proofErr w:type="spellStart"/>
+      <w:r>
+        <w:rPr>
+          <w:lang w:val="en-US"/>
+        </w:rPr>
+        <w:t>Fichier</w:t>
+      </w:r>
+      <w:proofErr w:type="spellEnd"/>
+      <w:r>
+        <w:rPr>
+          <w:lang w:val="en-US"/>
+        </w:rPr>
+        <w:t xml:space="preserve"> lock(String nom, </w:t>
+      </w:r>
+      <w:proofErr w:type="spellStart"/>
+      <w:r>
+        <w:rPr>
+          <w:lang w:val="en-US"/>
+        </w:rPr>
+        <w:t>int</w:t>
+      </w:r>
+      <w:proofErr w:type="spellEnd"/>
+      <w:r>
+        <w:rPr>
+          <w:lang w:val="en-US"/>
+        </w:rPr>
+        <w:t xml:space="preserve"> </w:t>
+      </w:r>
+      <w:proofErr w:type="spellStart"/>
+      <w:r>
+        <w:rPr>
+          <w:lang w:val="en-US"/>
+        </w:rPr>
+        <w:t>clientid</w:t>
+      </w:r>
+      <w:proofErr w:type="spellEnd"/>
+      <w:r>
+        <w:rPr>
+          <w:lang w:val="en-US"/>
+        </w:rPr>
+        <w:t xml:space="preserve">) </w:t>
+      </w:r>
+    </w:p>
+    <w:p>
+      <w:pPr>
+        <w:pStyle w:val="Paragraphedeliste"/>
+        <w:numPr>
+          <w:ilvl w:val="0"/>
+          <w:numId w:val="6"/>
+        </w:numPr>
+        <w:rPr>
+          <w:lang w:val="en-US"/>
+        </w:rPr>
+      </w:pPr>
+      <w:proofErr w:type="spellStart"/>
+      <w:r>
+        <w:rPr>
+          <w:lang w:val="en-US"/>
+        </w:rPr>
+        <w:t>boolean</w:t>
+      </w:r>
+      <w:proofErr w:type="spellEnd"/>
+      <w:r>
+        <w:rPr>
+          <w:lang w:val="en-US"/>
+        </w:rPr>
+        <w:t xml:space="preserve"> push(String nom, byte[] </w:t>
+      </w:r>
+      <w:proofErr w:type="spellStart"/>
+      <w:r>
+        <w:rPr>
+          <w:lang w:val="en-US"/>
+        </w:rPr>
+        <w:t>contenu</w:t>
+      </w:r>
+      <w:proofErr w:type="spellEnd"/>
+      <w:r>
+        <w:rPr>
+          <w:lang w:val="en-US"/>
+        </w:rPr>
+        <w:t xml:space="preserve">, </w:t>
+      </w:r>
+      <w:proofErr w:type="spellStart"/>
+      <w:r>
+        <w:rPr>
+          <w:lang w:val="en-US"/>
+        </w:rPr>
+        <w:t>int</w:t>
+      </w:r>
+      <w:proofErr w:type="spellEnd"/>
+      <w:r>
+        <w:rPr>
+          <w:lang w:val="en-US"/>
+        </w:rPr>
+        <w:t xml:space="preserve"> </w:t>
+      </w:r>
+      <w:proofErr w:type="spellStart"/>
+      <w:r>
+        <w:rPr>
+          <w:lang w:val="en-US"/>
+        </w:rPr>
+        <w:t>clientid</w:t>
+      </w:r>
+      <w:proofErr w:type="spellEnd"/>
+      <w:r>
+        <w:rPr>
+          <w:lang w:val="en-US"/>
+        </w:rPr>
+        <w:t>)</w:t>
+      </w:r>
+    </w:p>
+    <w:p>
+      <w:pPr>
+        <w:pStyle w:val="Sous-titre"/>
+      </w:pPr>
+      <w:r>
+        <w:t>Fichier.java</w:t>
+      </w:r>
+    </w:p>
+    <w:p>
+      <w:r>
+        <w:t>Cette classe nous est très utile car elle nous permet d'avoir une classe pour gérer nos fichiers et leurs propriétés.</w:t>
+      </w:r>
+    </w:p>
+    <w:p>
+      <w:r>
+        <w:t>On pourra même écrire sur le disque dur le contenu du fichier pour le conserver autrement qu'en mémoire.</w:t>
+      </w:r>
+    </w:p>
+    <w:p>
+      <w:r>
+        <w:t xml:space="preserve">La classe n'est pas faite pour gérer l'arborescence. </w:t>
+      </w:r>
+    </w:p>
+    <w:p>
+      <w:r>
+        <w:t>Cependant, pour un souci de clarté dans l'organisation des fichiers sur notre serveur, on va pouvoir indiquer vers quel répertoire l'on souhaite enregistrer les fichiers.</w:t>
+      </w:r>
+    </w:p>
+    <w:p>
+      <w:r>
+        <w:t>C'est au programme qui va utiliser les objets Fichiers de passer en argument un chemin vers le dossier dans lequel placer les fichiers.</w:t>
+      </w:r>
+    </w:p>
+    <w:p>
+      <w:pPr>
+        <w:pStyle w:val="Sous-titre"/>
+      </w:pPr>
+      <w:r>
+        <w:t>Server.java</w:t>
+      </w:r>
+    </w:p>
+    <w:p>
+      <w:r>
+        <w:t xml:space="preserve">Basée de nouveau dans sa structure sur la classe du même nom dans la partie 1 du TP, nous avons implémenté les méthodes exposées dans l’interface </w:t>
+      </w:r>
+      <w:proofErr w:type="spellStart"/>
+      <w:r>
+        <w:t>ServerInterface</w:t>
+      </w:r>
+      <w:proofErr w:type="spellEnd"/>
+      <w:r>
+        <w:t>.</w:t>
+      </w:r>
+    </w:p>
+    <w:p>
+      <w:r>
+        <w:t xml:space="preserve">On ajoutera juste deux fonctions </w:t>
+      </w:r>
+      <w:proofErr w:type="spellStart"/>
+      <w:proofErr w:type="gramStart"/>
+      <w:r>
+        <w:t>getAllFile</w:t>
+      </w:r>
+      <w:proofErr w:type="spellEnd"/>
+      <w:r>
+        <w:t>(</w:t>
+      </w:r>
+      <w:proofErr w:type="gramEnd"/>
+      <w:r>
+        <w:t>File file)</w:t>
+      </w:r>
+      <w:r>
+        <w:t>,</w:t>
+      </w:r>
+      <w:r>
+        <w:t xml:space="preserve"> </w:t>
+      </w:r>
+      <w:r>
+        <w:t xml:space="preserve">pour l’initialisation et la mise en mémoire des fichiers présent au cas où sur le serveur créés lors d’une dernière session, et </w:t>
+      </w:r>
+      <w:proofErr w:type="spellStart"/>
+      <w:r>
+        <w:t>et</w:t>
+      </w:r>
+      <w:proofErr w:type="spellEnd"/>
+      <w:r>
+        <w:t xml:space="preserve"> </w:t>
+      </w:r>
+      <w:proofErr w:type="spellStart"/>
+      <w:r>
+        <w:t>getRandomNumber</w:t>
+      </w:r>
+      <w:proofErr w:type="spellEnd"/>
+      <w:r>
+        <w:t>()</w:t>
+      </w:r>
+      <w:r>
+        <w:t>, pour la génération des identifiants des clients.</w:t>
+      </w:r>
+    </w:p>
+    <w:p>
+      <w:pPr>
+        <w:pStyle w:val="Sous-titre"/>
+      </w:pPr>
+    </w:p>
+    <w:p>
+      <w:pPr>
+        <w:pStyle w:val="Sous-titre"/>
+      </w:pPr>
+      <w:r>
+        <w:lastRenderedPageBreak/>
+        <w:t>Client.java</w:t>
+      </w:r>
+    </w:p>
+    <w:p>
+      <w:r>
+        <w:t>Comme précisé dans l’énoncé du TP, voici les exigences concernant cette classe :</w:t>
+      </w:r>
+    </w:p>
+    <w:p>
+      <w:pPr>
+        <w:pStyle w:val="Citation"/>
+        <w:ind w:left="567" w:right="283"/>
+        <w:jc w:val="left"/>
+        <w:rPr>
+          <w:sz w:val="21"/>
+          <w:szCs w:val="21"/>
+        </w:rPr>
+      </w:pPr>
+      <w:r>
+        <w:rPr>
+          <w:sz w:val="21"/>
+          <w:szCs w:val="21"/>
+        </w:rPr>
+        <w:t>« </w:t>
+      </w:r>
+      <w:r>
+        <w:rPr>
+          <w:sz w:val="21"/>
+          <w:szCs w:val="21"/>
+        </w:rPr>
+        <w:t xml:space="preserve">Le client exposera les commandes </w:t>
+      </w:r>
+      <w:proofErr w:type="spellStart"/>
+      <w:r>
+        <w:rPr>
+          <w:sz w:val="21"/>
+          <w:szCs w:val="21"/>
+        </w:rPr>
+        <w:t>list</w:t>
+      </w:r>
+      <w:proofErr w:type="spellEnd"/>
+      <w:r>
+        <w:rPr>
+          <w:sz w:val="21"/>
+          <w:szCs w:val="21"/>
+        </w:rPr>
+        <w:t xml:space="preserve"> et </w:t>
+      </w:r>
+      <w:proofErr w:type="spellStart"/>
+      <w:r>
+        <w:rPr>
+          <w:sz w:val="21"/>
+          <w:szCs w:val="21"/>
+        </w:rPr>
+        <w:t>get</w:t>
+      </w:r>
+      <w:proofErr w:type="spellEnd"/>
+      <w:r>
+        <w:rPr>
+          <w:sz w:val="21"/>
+          <w:szCs w:val="21"/>
+        </w:rPr>
+        <w:t xml:space="preserve"> pour consulter les fichiers du serveur.</w:t>
+      </w:r>
+      <w:r>
+        <w:rPr>
+          <w:sz w:val="21"/>
+          <w:szCs w:val="21"/>
+        </w:rPr>
+        <w:br/>
+        <w:t xml:space="preserve">La commande </w:t>
+      </w:r>
+      <w:proofErr w:type="spellStart"/>
+      <w:r>
+        <w:rPr>
+          <w:sz w:val="21"/>
+          <w:szCs w:val="21"/>
+        </w:rPr>
+        <w:t>create</w:t>
+      </w:r>
+      <w:proofErr w:type="spellEnd"/>
+      <w:r>
+        <w:rPr>
+          <w:sz w:val="21"/>
+          <w:szCs w:val="21"/>
+        </w:rPr>
+        <w:t xml:space="preserve"> permettra de créer un nouveau fichier.</w:t>
+      </w:r>
+      <w:r>
+        <w:rPr>
+          <w:sz w:val="21"/>
+          <w:szCs w:val="21"/>
+        </w:rPr>
+        <w:br/>
+        <w:t>Pour modifier un fichier, l'utilisateur devra d'abord le verrouiller à l'aide de la commande lock.</w:t>
+      </w:r>
+      <w:r>
+        <w:rPr>
+          <w:sz w:val="21"/>
+          <w:szCs w:val="21"/>
+        </w:rPr>
+        <w:br/>
+        <w:t>Il appliquera ensuite ses modifications au fichier local et les publiera sur le serveur à l'aide la commande push.</w:t>
+      </w:r>
+      <w:r>
+        <w:rPr>
+          <w:sz w:val="21"/>
+          <w:szCs w:val="21"/>
+        </w:rPr>
+        <w:br/>
+        <w:t>Notons qu'un seul client peut verrouiller un fichier donné à la fois.</w:t>
+      </w:r>
+      <w:r>
+        <w:rPr>
+          <w:sz w:val="21"/>
+          <w:szCs w:val="21"/>
+        </w:rPr>
+        <w:br/>
+        <w:t>Aussi, la commande lock téléchargera toujours la dernière version du fichier afin d'éviter que l'utilisateur n'applique ses modifications à une version périmée.</w:t>
+      </w:r>
+      <w:r>
+        <w:rPr>
+          <w:sz w:val="21"/>
+          <w:szCs w:val="21"/>
+        </w:rPr>
+        <w:t> »</w:t>
+      </w:r>
+    </w:p>
+    <w:p>
+      <w:r>
+        <w:t>Cette classe, de même que pour la classe Server est basée sur le code de la classe du même nom de la partie 1 du TP.</w:t>
+      </w:r>
+    </w:p>
+    <w:p>
+      <w:r>
+        <w:t xml:space="preserve">On aura rajouté les fonctions </w:t>
+      </w:r>
+      <w:proofErr w:type="spellStart"/>
+      <w:r>
+        <w:rPr>
+          <w:rStyle w:val="Emphaseple"/>
+        </w:rPr>
+        <w:t>list</w:t>
+      </w:r>
+      <w:proofErr w:type="spellEnd"/>
+      <w:r>
+        <w:t xml:space="preserve">, </w:t>
+      </w:r>
+      <w:proofErr w:type="spellStart"/>
+      <w:r>
+        <w:rPr>
+          <w:rStyle w:val="Emphaseple"/>
+        </w:rPr>
+        <w:t>get</w:t>
+      </w:r>
+      <w:proofErr w:type="spellEnd"/>
+      <w:r>
+        <w:t xml:space="preserve">, </w:t>
+      </w:r>
+      <w:proofErr w:type="spellStart"/>
+      <w:r>
+        <w:rPr>
+          <w:rStyle w:val="Emphaseple"/>
+        </w:rPr>
+        <w:t>create</w:t>
+      </w:r>
+      <w:proofErr w:type="spellEnd"/>
+      <w:r>
+        <w:t xml:space="preserve">, </w:t>
+      </w:r>
+      <w:r>
+        <w:rPr>
+          <w:rStyle w:val="Emphaseple"/>
+        </w:rPr>
+        <w:t>lock</w:t>
+      </w:r>
+      <w:r>
+        <w:t xml:space="preserve"> et </w:t>
+      </w:r>
+      <w:r>
+        <w:rPr>
+          <w:rStyle w:val="Emphaseple"/>
+        </w:rPr>
+        <w:t>push</w:t>
+      </w:r>
+      <w:r>
+        <w:t xml:space="preserve"> pour répondre aux exigences demandées. On aura aussi rajouté deux fonctions </w:t>
+      </w:r>
+      <w:proofErr w:type="spellStart"/>
+      <w:proofErr w:type="gramStart"/>
+      <w:r>
+        <w:rPr>
+          <w:rStyle w:val="Emphaseple"/>
+        </w:rPr>
+        <w:t>readClientIdFromFile</w:t>
+      </w:r>
+      <w:proofErr w:type="spellEnd"/>
+      <w:r>
+        <w:rPr>
+          <w:rStyle w:val="Emphaseple"/>
+        </w:rPr>
+        <w:t>(</w:t>
+      </w:r>
+      <w:proofErr w:type="gramEnd"/>
+      <w:r>
+        <w:rPr>
+          <w:rStyle w:val="Emphaseple"/>
+        </w:rPr>
+        <w:t>)</w:t>
+      </w:r>
+      <w:r>
+        <w:t xml:space="preserve"> et </w:t>
+      </w:r>
+      <w:proofErr w:type="spellStart"/>
+      <w:r>
+        <w:rPr>
+          <w:rStyle w:val="Emphaseple"/>
+        </w:rPr>
+        <w:t>writeClientIdInFile</w:t>
+      </w:r>
+      <w:proofErr w:type="spellEnd"/>
+      <w:r>
+        <w:rPr>
+          <w:rStyle w:val="Emphaseple"/>
+        </w:rPr>
+        <w:t>()</w:t>
+      </w:r>
+      <w:r>
+        <w:t xml:space="preserve"> qui vont nous permettre de gérer l’écriture dans un fichier de l’identifiant client attribué par le serveur.</w:t>
+      </w:r>
+    </w:p>
+    <w:p>
+      <w:pPr>
+        <w:pStyle w:val="Sous-titre"/>
+      </w:pPr>
+      <w:r>
+        <w:t>Commandes disponibles comme demandé au client :</w:t>
+      </w:r>
+    </w:p>
+    <w:p>
+      <w:pPr>
+        <w:rPr>
+          <w:sz w:val="20"/>
+        </w:rPr>
+      </w:pPr>
+      <w:proofErr w:type="gramStart"/>
+      <w:r>
+        <w:rPr>
+          <w:rStyle w:val="Emphaseple"/>
+        </w:rPr>
+        <w:t>./</w:t>
+      </w:r>
+      <w:proofErr w:type="gramEnd"/>
+      <w:r>
+        <w:rPr>
+          <w:rStyle w:val="Emphaseple"/>
+        </w:rPr>
+        <w:t xml:space="preserve">client </w:t>
+      </w:r>
+      <w:proofErr w:type="spellStart"/>
+      <w:r>
+        <w:rPr>
+          <w:rStyle w:val="Emphaseple"/>
+        </w:rPr>
+        <w:t>list</w:t>
+      </w:r>
+      <w:proofErr w:type="spellEnd"/>
+      <w:r>
+        <w:rPr>
+          <w:sz w:val="20"/>
+        </w:rPr>
+        <w:t> : Permet d'afficher la liste des fichiers présents sur le serveur de fichier</w:t>
+      </w:r>
+    </w:p>
+    <w:p>
+      <w:pPr>
+        <w:rPr>
+          <w:sz w:val="20"/>
+        </w:rPr>
+      </w:pPr>
+      <w:proofErr w:type="gramStart"/>
+      <w:r>
+        <w:rPr>
+          <w:rStyle w:val="Emphaseple"/>
+        </w:rPr>
+        <w:t>./</w:t>
+      </w:r>
+      <w:proofErr w:type="gramEnd"/>
+      <w:r>
+        <w:rPr>
+          <w:rStyle w:val="Emphaseple"/>
+        </w:rPr>
+        <w:t xml:space="preserve">client </w:t>
+      </w:r>
+      <w:proofErr w:type="spellStart"/>
+      <w:r>
+        <w:rPr>
+          <w:rStyle w:val="Emphaseple"/>
+        </w:rPr>
+        <w:t>create</w:t>
+      </w:r>
+      <w:proofErr w:type="spellEnd"/>
+      <w:r>
+        <w:rPr>
+          <w:rStyle w:val="Emphaseple"/>
+        </w:rPr>
+        <w:t xml:space="preserve"> </w:t>
+      </w:r>
+      <w:proofErr w:type="spellStart"/>
+      <w:r>
+        <w:rPr>
+          <w:rStyle w:val="Emphaseple"/>
+        </w:rPr>
+        <w:t>monSuperFichier</w:t>
+      </w:r>
+      <w:proofErr w:type="spellEnd"/>
+      <w:r>
+        <w:rPr>
+          <w:sz w:val="20"/>
+        </w:rPr>
+        <w:t xml:space="preserve"> : Permet de créer le fichier </w:t>
+      </w:r>
+      <w:proofErr w:type="spellStart"/>
+      <w:r>
+        <w:rPr>
+          <w:sz w:val="20"/>
+        </w:rPr>
+        <w:t>monSuperFichier</w:t>
+      </w:r>
+      <w:proofErr w:type="spellEnd"/>
+      <w:r>
+        <w:rPr>
+          <w:sz w:val="20"/>
+        </w:rPr>
+        <w:t xml:space="preserve"> sur le serveur. Il sera récupéré dans la foulée sur le répertoire du client</w:t>
+      </w:r>
+    </w:p>
+    <w:p>
+      <w:pPr>
+        <w:rPr>
+          <w:sz w:val="20"/>
+        </w:rPr>
+      </w:pPr>
+      <w:proofErr w:type="gramStart"/>
+      <w:r>
+        <w:rPr>
+          <w:rStyle w:val="Emphaseple"/>
+        </w:rPr>
+        <w:t>./</w:t>
+      </w:r>
+      <w:proofErr w:type="gramEnd"/>
+      <w:r>
+        <w:rPr>
+          <w:rStyle w:val="Emphaseple"/>
+        </w:rPr>
+        <w:t xml:space="preserve">client </w:t>
+      </w:r>
+      <w:proofErr w:type="spellStart"/>
+      <w:r>
+        <w:rPr>
+          <w:rStyle w:val="Emphaseple"/>
+        </w:rPr>
+        <w:t>get</w:t>
+      </w:r>
+      <w:proofErr w:type="spellEnd"/>
+      <w:r>
+        <w:rPr>
+          <w:rStyle w:val="Emphaseple"/>
+        </w:rPr>
+        <w:t xml:space="preserve"> </w:t>
+      </w:r>
+      <w:proofErr w:type="spellStart"/>
+      <w:r>
+        <w:rPr>
+          <w:rStyle w:val="Emphaseple"/>
+        </w:rPr>
+        <w:t>monSuperFichier</w:t>
+      </w:r>
+      <w:proofErr w:type="spellEnd"/>
+      <w:r>
+        <w:rPr>
+          <w:sz w:val="20"/>
+        </w:rPr>
+        <w:t xml:space="preserve"> :  récupère le fichier </w:t>
+      </w:r>
+      <w:proofErr w:type="spellStart"/>
+      <w:r>
+        <w:rPr>
+          <w:sz w:val="20"/>
+        </w:rPr>
+        <w:t>monSuperFichier</w:t>
+      </w:r>
+      <w:proofErr w:type="spellEnd"/>
+      <w:r>
+        <w:rPr>
+          <w:sz w:val="20"/>
+        </w:rPr>
+        <w:t xml:space="preserve"> si présent sur le serveur</w:t>
+      </w:r>
+    </w:p>
+    <w:p>
+      <w:pPr>
+        <w:rPr>
+          <w:sz w:val="20"/>
+        </w:rPr>
+      </w:pPr>
+      <w:proofErr w:type="gramStart"/>
+      <w:r>
+        <w:rPr>
+          <w:rStyle w:val="Emphaseple"/>
+        </w:rPr>
+        <w:t>./</w:t>
+      </w:r>
+      <w:proofErr w:type="gramEnd"/>
+      <w:r>
+        <w:rPr>
+          <w:rStyle w:val="Emphaseple"/>
+        </w:rPr>
+        <w:t xml:space="preserve">client lock </w:t>
+      </w:r>
+      <w:proofErr w:type="spellStart"/>
+      <w:r>
+        <w:rPr>
+          <w:rStyle w:val="Emphaseple"/>
+        </w:rPr>
+        <w:t>monSuperFichier</w:t>
+      </w:r>
+      <w:proofErr w:type="spellEnd"/>
+      <w:r>
+        <w:rPr>
+          <w:sz w:val="20"/>
+        </w:rPr>
+        <w:t xml:space="preserve"> : </w:t>
+      </w:r>
+      <w:proofErr w:type="spellStart"/>
+      <w:r>
+        <w:rPr>
+          <w:sz w:val="20"/>
+        </w:rPr>
+        <w:t>vérouille</w:t>
+      </w:r>
+      <w:proofErr w:type="spellEnd"/>
+      <w:r>
+        <w:rPr>
+          <w:sz w:val="20"/>
+        </w:rPr>
+        <w:t xml:space="preserve"> le fichier </w:t>
+      </w:r>
+      <w:proofErr w:type="spellStart"/>
+      <w:r>
+        <w:rPr>
+          <w:sz w:val="20"/>
+        </w:rPr>
+        <w:t>monSuperFichier</w:t>
+      </w:r>
+      <w:proofErr w:type="spellEnd"/>
+      <w:r>
+        <w:rPr>
+          <w:sz w:val="20"/>
+        </w:rPr>
+        <w:t xml:space="preserve"> à ce client pour qu'il puisse l'éditer et le mettre à jour sans crainte de voir sa MAJ écrasée.</w:t>
+      </w:r>
+    </w:p>
+    <w:p>
+      <w:pPr>
+        <w:rPr>
+          <w:sz w:val="20"/>
+        </w:rPr>
+      </w:pPr>
+      <w:proofErr w:type="gramStart"/>
+      <w:r>
+        <w:rPr>
+          <w:rStyle w:val="Emphaseple"/>
+        </w:rPr>
+        <w:t>./</w:t>
+      </w:r>
+      <w:proofErr w:type="gramEnd"/>
+      <w:r>
+        <w:rPr>
+          <w:rStyle w:val="Emphaseple"/>
+        </w:rPr>
+        <w:t xml:space="preserve">client push </w:t>
+      </w:r>
+      <w:proofErr w:type="spellStart"/>
+      <w:r>
+        <w:rPr>
+          <w:rStyle w:val="Emphaseple"/>
+        </w:rPr>
+        <w:t>monSuperFichier</w:t>
+      </w:r>
+      <w:proofErr w:type="spellEnd"/>
+      <w:r>
+        <w:rPr>
+          <w:sz w:val="20"/>
+        </w:rPr>
+        <w:t> : Envoie la mise à jour au serveur et libère le fichier</w:t>
+      </w:r>
+    </w:p>
+    <w:p>
+      <w:pPr>
+        <w:pStyle w:val="Sous-titre"/>
+      </w:pPr>
+      <w:r>
+        <w:t>Exécuter le projet 2 :</w:t>
+      </w:r>
+    </w:p>
+    <w:p>
+      <w:pPr>
+        <w:pStyle w:val="Paragraphedeliste"/>
+        <w:numPr>
+          <w:ilvl w:val="0"/>
+          <w:numId w:val="7"/>
+        </w:numPr>
+      </w:pPr>
+      <w:r>
+        <w:t>Compilez avec la commande `</w:t>
+      </w:r>
+      <w:proofErr w:type="spellStart"/>
+      <w:r>
+        <w:t>ant</w:t>
+      </w:r>
+      <w:proofErr w:type="spellEnd"/>
+      <w:r>
+        <w:t>`</w:t>
+      </w:r>
+    </w:p>
+    <w:p>
+      <w:pPr>
+        <w:pStyle w:val="Paragraphedeliste"/>
+        <w:numPr>
+          <w:ilvl w:val="0"/>
+          <w:numId w:val="7"/>
+        </w:numPr>
+      </w:pPr>
+      <w:r>
+        <w:t>Démarrez le registre RMI avec la commande `</w:t>
+      </w:r>
+      <w:proofErr w:type="spellStart"/>
+      <w:r>
+        <w:t>rmiregistry</w:t>
+      </w:r>
+      <w:proofErr w:type="spellEnd"/>
+      <w:r>
+        <w:t>` à partir du dossier bin de votre projet. Ajoutez un &amp; pour le détacher de la console.</w:t>
+      </w:r>
+    </w:p>
+    <w:p>
+      <w:pPr>
+        <w:pStyle w:val="Paragraphedeliste"/>
+        <w:numPr>
+          <w:ilvl w:val="0"/>
+          <w:numId w:val="7"/>
+        </w:numPr>
+      </w:pPr>
+      <w:r>
+        <w:t>Démarrez le serveur avec le script server (`</w:t>
+      </w:r>
+      <w:proofErr w:type="gramStart"/>
+      <w:r>
+        <w:t>./</w:t>
+      </w:r>
+      <w:proofErr w:type="gramEnd"/>
+      <w:r>
+        <w:t xml:space="preserve">server` ou </w:t>
+      </w:r>
+      <w:proofErr w:type="spellStart"/>
+      <w:r>
+        <w:t>bash</w:t>
+      </w:r>
+      <w:proofErr w:type="spellEnd"/>
+      <w:r>
+        <w:t xml:space="preserve"> server).</w:t>
+      </w:r>
+    </w:p>
+    <w:p>
+      <w:pPr>
+        <w:pStyle w:val="Paragraphedeliste"/>
+        <w:numPr>
+          <w:ilvl w:val="0"/>
+          <w:numId w:val="7"/>
+        </w:numPr>
+      </w:pPr>
+      <w:r>
+        <w:t xml:space="preserve">dans une nouvelle console, </w:t>
+      </w:r>
+      <w:proofErr w:type="spellStart"/>
+      <w:r>
+        <w:t>déplacez vous</w:t>
+      </w:r>
+      <w:proofErr w:type="spellEnd"/>
+      <w:r>
+        <w:t xml:space="preserve"> dans le répertoire `client1` et exécutez la </w:t>
+      </w:r>
+      <w:r>
+        <w:t>commande</w:t>
+      </w:r>
+      <w:r>
+        <w:t xml:space="preserve"> `</w:t>
+      </w:r>
+      <w:proofErr w:type="gramStart"/>
+      <w:r>
+        <w:t>./</w:t>
+      </w:r>
+      <w:proofErr w:type="gramEnd"/>
+      <w:r>
+        <w:t>client XX YY`</w:t>
+      </w:r>
+      <w:r>
+        <w:t xml:space="preserve"> </w:t>
+      </w:r>
+      <w:r>
+        <w:t>voulue</w:t>
+      </w:r>
+    </w:p>
+    <w:p>
+      <w:pPr>
+        <w:pStyle w:val="Paragraphedeliste"/>
+        <w:numPr>
+          <w:ilvl w:val="0"/>
+          <w:numId w:val="7"/>
+        </w:numPr>
+      </w:pPr>
+      <w:r>
+        <w:t xml:space="preserve">réalisez de même que 4. dans le répertoire `client2` pour </w:t>
+      </w:r>
+      <w:r>
+        <w:t>contrôler</w:t>
+      </w:r>
+      <w:r>
+        <w:t xml:space="preserve"> un deuxième client au serveur.</w:t>
+      </w:r>
+    </w:p>
+    <w:p/>
     <w:sectPr>
-      <w:footerReference w:type="default" r:id="rId21"/>
+      <w:headerReference w:type="even" r:id="rId22"/>
+      <w:headerReference w:type="default" r:id="rId23"/>
+      <w:footerReference w:type="even" r:id="rId24"/>
+      <w:footerReference w:type="default" r:id="rId25"/>
+      <w:headerReference w:type="first" r:id="rId26"/>
+      <w:footerReference w:type="first" r:id="rId27"/>
       <w:pgSz w:w="11906" w:h="16838"/>
       <w:pgMar w:top="1417" w:right="1417" w:bottom="1417" w:left="1417" w:header="708" w:footer="708" w:gutter="0"/>
       <w:cols w:space="708"/>
@@ -3418,6 +4564,16 @@
 </file>
 
 <file path=word/footer1.xml><?xml version="1.0" encoding="utf-8"?>
+<w:ftr xmlns:wpc="http://schemas.microsoft.com/office/word/2010/wordprocessingCanvas" xmlns:mc="http://schemas.openxmlformats.org/markup-compatibility/2006" xmlns:o="urn:schemas-microsoft-com:office:office" xmlns:r="http://schemas.openxmlformats.org/officeDocument/2006/relationships" xmlns:m="http://schemas.openxmlformats.org/officeDocument/2006/math" xmlns:v="urn:schemas-microsoft-com:vml" xmlns:wp14="http://schemas.microsoft.com/office/word/2010/wordprocessingDrawing" xmlns:wp="http://schemas.openxmlformats.org/drawingml/2006/wordprocessingDrawing" xmlns:w10="urn:schemas-microsoft-com:office:word" xmlns:w="http://schemas.openxmlformats.org/wordprocessingml/2006/main" xmlns:w14="http://schemas.microsoft.com/office/word/2010/wordml" xmlns:w15="http://schemas.microsoft.com/office/word/2012/wordml" xmlns:wpg="http://schemas.microsoft.com/office/word/2010/wordprocessingGroup" xmlns:wpi="http://schemas.microsoft.com/office/word/2010/wordprocessingInk" xmlns:wne="http://schemas.microsoft.com/office/word/2006/wordml" xmlns:wps="http://schemas.microsoft.com/office/word/2010/wordprocessingShape" mc:Ignorable="w14 w15 wp14">
+  <w:p>
+    <w:pPr>
+      <w:pStyle w:val="Pieddepage"/>
+    </w:pPr>
+  </w:p>
+</w:ftr>
+</file>
+
+<file path=word/footer2.xml><?xml version="1.0" encoding="utf-8"?>
 <w:ftr xmlns:wpc="http://schemas.microsoft.com/office/word/2010/wordprocessingCanvas" xmlns:mc="http://schemas.openxmlformats.org/markup-compatibility/2006" xmlns:o="urn:schemas-microsoft-com:office:office" xmlns:r="http://schemas.openxmlformats.org/officeDocument/2006/relationships" xmlns:m="http://schemas.openxmlformats.org/officeDocument/2006/math" xmlns:v="urn:schemas-microsoft-com:vml" xmlns:wp14="http://schemas.microsoft.com/office/word/2010/wordprocessingDrawing" xmlns:wp="http://schemas.openxmlformats.org/drawingml/2006/wordprocessingDrawing" xmlns:w10="urn:schemas-microsoft-com:office:word" xmlns:w="http://schemas.openxmlformats.org/wordprocessingml/2006/main" xmlns:w14="http://schemas.microsoft.com/office/word/2010/wordml" xmlns:w15="http://schemas.microsoft.com/office/word/2012/wordml" xmlns:wpg="http://schemas.microsoft.com/office/word/2010/wordprocessingGroup" xmlns:wpi="http://schemas.microsoft.com/office/word/2010/wordprocessingInk" xmlns:wne="http://schemas.microsoft.com/office/word/2006/wordml" xmlns:wps="http://schemas.microsoft.com/office/word/2010/wordprocessingShape" mc:Ignorable="w14 w15 wp14">
   <w:sdt>
     <w:sdtPr>
@@ -3447,7 +4603,7 @@
           <w:rPr>
             <w:noProof/>
           </w:rPr>
-          <w:t>6</w:t>
+          <w:t>7</w:t>
         </w:r>
         <w:r>
           <w:fldChar w:fldCharType="end"/>
@@ -3473,7 +4629,13 @@
       <w:tab/>
     </w:r>
     <w:r>
-      <w:t>04/10</w:t>
+      <w:t>0</w:t>
+    </w:r>
+    <w:r>
+      <w:t>5</w:t>
+    </w:r>
+    <w:r>
+      <w:t>/10</w:t>
     </w:r>
     <w:r>
       <w:t>/2014</w:t>
@@ -3482,6 +4644,16 @@
 </w:ftr>
 </file>
 
+<file path=word/footer3.xml><?xml version="1.0" encoding="utf-8"?>
+<w:ftr xmlns:wpc="http://schemas.microsoft.com/office/word/2010/wordprocessingCanvas" xmlns:mc="http://schemas.openxmlformats.org/markup-compatibility/2006" xmlns:o="urn:schemas-microsoft-com:office:office" xmlns:r="http://schemas.openxmlformats.org/officeDocument/2006/relationships" xmlns:m="http://schemas.openxmlformats.org/officeDocument/2006/math" xmlns:v="urn:schemas-microsoft-com:vml" xmlns:wp14="http://schemas.microsoft.com/office/word/2010/wordprocessingDrawing" xmlns:wp="http://schemas.openxmlformats.org/drawingml/2006/wordprocessingDrawing" xmlns:w10="urn:schemas-microsoft-com:office:word" xmlns:w="http://schemas.openxmlformats.org/wordprocessingml/2006/main" xmlns:w14="http://schemas.microsoft.com/office/word/2010/wordml" xmlns:w15="http://schemas.microsoft.com/office/word/2012/wordml" xmlns:wpg="http://schemas.microsoft.com/office/word/2010/wordprocessingGroup" xmlns:wpi="http://schemas.microsoft.com/office/word/2010/wordprocessingInk" xmlns:wne="http://schemas.microsoft.com/office/word/2006/wordml" xmlns:wps="http://schemas.microsoft.com/office/word/2010/wordprocessingShape" mc:Ignorable="w14 w15 wp14">
+  <w:p>
+    <w:pPr>
+      <w:pStyle w:val="Pieddepage"/>
+    </w:pPr>
+  </w:p>
+</w:ftr>
+</file>
+
 <file path=word/footnotes.xml><?xml version="1.0" encoding="utf-8"?>
 <w:footnotes xmlns:wpc="http://schemas.microsoft.com/office/word/2010/wordprocessingCanvas" xmlns:mc="http://schemas.openxmlformats.org/markup-compatibility/2006" xmlns:o="urn:schemas-microsoft-com:office:office" xmlns:r="http://schemas.openxmlformats.org/officeDocument/2006/relationships" xmlns:m="http://schemas.openxmlformats.org/officeDocument/2006/math" xmlns:v="urn:schemas-microsoft-com:vml" xmlns:wp14="http://schemas.microsoft.com/office/word/2010/wordprocessingDrawing" xmlns:wp="http://schemas.openxmlformats.org/drawingml/2006/wordprocessingDrawing" xmlns:w10="urn:schemas-microsoft-com:office:word" xmlns:w="http://schemas.openxmlformats.org/wordprocessingml/2006/main" xmlns:w14="http://schemas.microsoft.com/office/word/2010/wordml" xmlns:w15="http://schemas.microsoft.com/office/word/2012/wordml" xmlns:wpg="http://schemas.microsoft.com/office/word/2010/wordprocessingGroup" xmlns:wpi="http://schemas.microsoft.com/office/word/2010/wordprocessingInk" xmlns:wne="http://schemas.microsoft.com/office/word/2006/wordml" xmlns:wps="http://schemas.microsoft.com/office/word/2010/wordprocessingShape" mc:Ignorable="w14 w15 wp14">
   <w:footnote w:type="separator" w:id="-1">
@@ -3505,6 +4677,36 @@
     </w:p>
   </w:footnote>
 </w:footnotes>
+</file>
+
+<file path=word/header1.xml><?xml version="1.0" encoding="utf-8"?>
+<w:hdr xmlns:wpc="http://schemas.microsoft.com/office/word/2010/wordprocessingCanvas" xmlns:mc="http://schemas.openxmlformats.org/markup-compatibility/2006" xmlns:o="urn:schemas-microsoft-com:office:office" xmlns:r="http://schemas.openxmlformats.org/officeDocument/2006/relationships" xmlns:m="http://schemas.openxmlformats.org/officeDocument/2006/math" xmlns:v="urn:schemas-microsoft-com:vml" xmlns:wp14="http://schemas.microsoft.com/office/word/2010/wordprocessingDrawing" xmlns:wp="http://schemas.openxmlformats.org/drawingml/2006/wordprocessingDrawing" xmlns:w10="urn:schemas-microsoft-com:office:word" xmlns:w="http://schemas.openxmlformats.org/wordprocessingml/2006/main" xmlns:w14="http://schemas.microsoft.com/office/word/2010/wordml" xmlns:w15="http://schemas.microsoft.com/office/word/2012/wordml" xmlns:wpg="http://schemas.microsoft.com/office/word/2010/wordprocessingGroup" xmlns:wpi="http://schemas.microsoft.com/office/word/2010/wordprocessingInk" xmlns:wne="http://schemas.microsoft.com/office/word/2006/wordml" xmlns:wps="http://schemas.microsoft.com/office/word/2010/wordprocessingShape" mc:Ignorable="w14 w15 wp14">
+  <w:p>
+    <w:pPr>
+      <w:pStyle w:val="En-tte"/>
+    </w:pPr>
+  </w:p>
+</w:hdr>
+</file>
+
+<file path=word/header2.xml><?xml version="1.0" encoding="utf-8"?>
+<w:hdr xmlns:wpc="http://schemas.microsoft.com/office/word/2010/wordprocessingCanvas" xmlns:mc="http://schemas.openxmlformats.org/markup-compatibility/2006" xmlns:o="urn:schemas-microsoft-com:office:office" xmlns:r="http://schemas.openxmlformats.org/officeDocument/2006/relationships" xmlns:m="http://schemas.openxmlformats.org/officeDocument/2006/math" xmlns:v="urn:schemas-microsoft-com:vml" xmlns:wp14="http://schemas.microsoft.com/office/word/2010/wordprocessingDrawing" xmlns:wp="http://schemas.openxmlformats.org/drawingml/2006/wordprocessingDrawing" xmlns:w10="urn:schemas-microsoft-com:office:word" xmlns:w="http://schemas.openxmlformats.org/wordprocessingml/2006/main" xmlns:w14="http://schemas.microsoft.com/office/word/2010/wordml" xmlns:w15="http://schemas.microsoft.com/office/word/2012/wordml" xmlns:wpg="http://schemas.microsoft.com/office/word/2010/wordprocessingGroup" xmlns:wpi="http://schemas.microsoft.com/office/word/2010/wordprocessingInk" xmlns:wne="http://schemas.microsoft.com/office/word/2006/wordml" xmlns:wps="http://schemas.microsoft.com/office/word/2010/wordprocessingShape" mc:Ignorable="w14 w15 wp14">
+  <w:p>
+    <w:pPr>
+      <w:pStyle w:val="En-tte"/>
+    </w:pPr>
+  </w:p>
+</w:hdr>
+</file>
+
+<file path=word/header3.xml><?xml version="1.0" encoding="utf-8"?>
+<w:hdr xmlns:wpc="http://schemas.microsoft.com/office/word/2010/wordprocessingCanvas" xmlns:mc="http://schemas.openxmlformats.org/markup-compatibility/2006" xmlns:o="urn:schemas-microsoft-com:office:office" xmlns:r="http://schemas.openxmlformats.org/officeDocument/2006/relationships" xmlns:m="http://schemas.openxmlformats.org/officeDocument/2006/math" xmlns:v="urn:schemas-microsoft-com:vml" xmlns:wp14="http://schemas.microsoft.com/office/word/2010/wordprocessingDrawing" xmlns:wp="http://schemas.openxmlformats.org/drawingml/2006/wordprocessingDrawing" xmlns:w10="urn:schemas-microsoft-com:office:word" xmlns:w="http://schemas.openxmlformats.org/wordprocessingml/2006/main" xmlns:w14="http://schemas.microsoft.com/office/word/2010/wordml" xmlns:w15="http://schemas.microsoft.com/office/word/2012/wordml" xmlns:wpg="http://schemas.microsoft.com/office/word/2010/wordprocessingGroup" xmlns:wpi="http://schemas.microsoft.com/office/word/2010/wordprocessingInk" xmlns:wne="http://schemas.microsoft.com/office/word/2006/wordml" xmlns:wps="http://schemas.microsoft.com/office/word/2010/wordprocessingShape" mc:Ignorable="w14 w15 wp14">
+  <w:p>
+    <w:pPr>
+      <w:pStyle w:val="En-tte"/>
+    </w:pPr>
+  </w:p>
+</w:hdr>
 </file>
 
 <file path=word/numbering.xml><?xml version="1.0" encoding="utf-8"?>
@@ -3708,6 +4910,231 @@
     </w:lvl>
   </w:abstractNum>
   <w:abstractNum w:abstractNumId="2">
+    <w:nsid w:val="1E596790"/>
+    <w:multiLevelType w:val="hybridMultilevel"/>
+    <w:tmpl w:val="910AB63E"/>
+    <w:lvl w:ilvl="0" w:tplc="36F6C468">
+      <w:numFmt w:val="bullet"/>
+      <w:lvlText w:val="-"/>
+      <w:lvlJc w:val="left"/>
+      <w:pPr>
+        <w:ind w:left="360" w:hanging="360"/>
+      </w:pPr>
+      <w:rPr>
+        <w:rFonts w:ascii="Calibri" w:eastAsiaTheme="minorEastAsia" w:hAnsi="Calibri" w:cstheme="minorBidi" w:hint="default"/>
+      </w:rPr>
+    </w:lvl>
+    <w:lvl w:ilvl="1" w:tplc="040C0003" w:tentative="1">
+      <w:start w:val="1"/>
+      <w:numFmt w:val="bullet"/>
+      <w:lvlText w:val="o"/>
+      <w:lvlJc w:val="left"/>
+      <w:pPr>
+        <w:ind w:left="1080" w:hanging="360"/>
+      </w:pPr>
+      <w:rPr>
+        <w:rFonts w:ascii="Courier New" w:hAnsi="Courier New" w:cs="Courier New" w:hint="default"/>
+      </w:rPr>
+    </w:lvl>
+    <w:lvl w:ilvl="2" w:tplc="040C0005" w:tentative="1">
+      <w:start w:val="1"/>
+      <w:numFmt w:val="bullet"/>
+      <w:lvlText w:val=""/>
+      <w:lvlJc w:val="left"/>
+      <w:pPr>
+        <w:ind w:left="1800" w:hanging="360"/>
+      </w:pPr>
+      <w:rPr>
+        <w:rFonts w:ascii="Wingdings" w:hAnsi="Wingdings" w:hint="default"/>
+      </w:rPr>
+    </w:lvl>
+    <w:lvl w:ilvl="3" w:tplc="040C0001" w:tentative="1">
+      <w:start w:val="1"/>
+      <w:numFmt w:val="bullet"/>
+      <w:lvlText w:val=""/>
+      <w:lvlJc w:val="left"/>
+      <w:pPr>
+        <w:ind w:left="2520" w:hanging="360"/>
+      </w:pPr>
+      <w:rPr>
+        <w:rFonts w:ascii="Symbol" w:hAnsi="Symbol" w:hint="default"/>
+      </w:rPr>
+    </w:lvl>
+    <w:lvl w:ilvl="4" w:tplc="040C0003" w:tentative="1">
+      <w:start w:val="1"/>
+      <w:numFmt w:val="bullet"/>
+      <w:lvlText w:val="o"/>
+      <w:lvlJc w:val="left"/>
+      <w:pPr>
+        <w:ind w:left="3240" w:hanging="360"/>
+      </w:pPr>
+      <w:rPr>
+        <w:rFonts w:ascii="Courier New" w:hAnsi="Courier New" w:cs="Courier New" w:hint="default"/>
+      </w:rPr>
+    </w:lvl>
+    <w:lvl w:ilvl="5" w:tplc="040C0005" w:tentative="1">
+      <w:start w:val="1"/>
+      <w:numFmt w:val="bullet"/>
+      <w:lvlText w:val=""/>
+      <w:lvlJc w:val="left"/>
+      <w:pPr>
+        <w:ind w:left="3960" w:hanging="360"/>
+      </w:pPr>
+      <w:rPr>
+        <w:rFonts w:ascii="Wingdings" w:hAnsi="Wingdings" w:hint="default"/>
+      </w:rPr>
+    </w:lvl>
+    <w:lvl w:ilvl="6" w:tplc="040C0001" w:tentative="1">
+      <w:start w:val="1"/>
+      <w:numFmt w:val="bullet"/>
+      <w:lvlText w:val=""/>
+      <w:lvlJc w:val="left"/>
+      <w:pPr>
+        <w:ind w:left="4680" w:hanging="360"/>
+      </w:pPr>
+      <w:rPr>
+        <w:rFonts w:ascii="Symbol" w:hAnsi="Symbol" w:hint="default"/>
+      </w:rPr>
+    </w:lvl>
+    <w:lvl w:ilvl="7" w:tplc="040C0003" w:tentative="1">
+      <w:start w:val="1"/>
+      <w:numFmt w:val="bullet"/>
+      <w:lvlText w:val="o"/>
+      <w:lvlJc w:val="left"/>
+      <w:pPr>
+        <w:ind w:left="5400" w:hanging="360"/>
+      </w:pPr>
+      <w:rPr>
+        <w:rFonts w:ascii="Courier New" w:hAnsi="Courier New" w:cs="Courier New" w:hint="default"/>
+      </w:rPr>
+    </w:lvl>
+    <w:lvl w:ilvl="8" w:tplc="040C0005" w:tentative="1">
+      <w:start w:val="1"/>
+      <w:numFmt w:val="bullet"/>
+      <w:lvlText w:val=""/>
+      <w:lvlJc w:val="left"/>
+      <w:pPr>
+        <w:ind w:left="6120" w:hanging="360"/>
+      </w:pPr>
+      <w:rPr>
+        <w:rFonts w:ascii="Wingdings" w:hAnsi="Wingdings" w:hint="default"/>
+      </w:rPr>
+    </w:lvl>
+  </w:abstractNum>
+  <w:abstractNum w:abstractNumId="3">
+    <w:nsid w:val="415239BB"/>
+    <w:multiLevelType w:val="hybridMultilevel"/>
+    <w:tmpl w:val="8B523CC4"/>
+    <w:lvl w:ilvl="0" w:tplc="040C0001">
+      <w:start w:val="1"/>
+      <w:numFmt w:val="bullet"/>
+      <w:lvlText w:val=""/>
+      <w:lvlJc w:val="left"/>
+      <w:pPr>
+        <w:ind w:left="720" w:hanging="360"/>
+      </w:pPr>
+      <w:rPr>
+        <w:rFonts w:ascii="Symbol" w:hAnsi="Symbol" w:hint="default"/>
+      </w:rPr>
+    </w:lvl>
+    <w:lvl w:ilvl="1" w:tplc="040C0003">
+      <w:start w:val="1"/>
+      <w:numFmt w:val="bullet"/>
+      <w:lvlText w:val="o"/>
+      <w:lvlJc w:val="left"/>
+      <w:pPr>
+        <w:ind w:left="1440" w:hanging="360"/>
+      </w:pPr>
+      <w:rPr>
+        <w:rFonts w:ascii="Courier New" w:hAnsi="Courier New" w:cs="Courier New" w:hint="default"/>
+      </w:rPr>
+    </w:lvl>
+    <w:lvl w:ilvl="2" w:tplc="040C0005" w:tentative="1">
+      <w:start w:val="1"/>
+      <w:numFmt w:val="bullet"/>
+      <w:lvlText w:val=""/>
+      <w:lvlJc w:val="left"/>
+      <w:pPr>
+        <w:ind w:left="2160" w:hanging="360"/>
+      </w:pPr>
+      <w:rPr>
+        <w:rFonts w:ascii="Wingdings" w:hAnsi="Wingdings" w:hint="default"/>
+      </w:rPr>
+    </w:lvl>
+    <w:lvl w:ilvl="3" w:tplc="040C0001" w:tentative="1">
+      <w:start w:val="1"/>
+      <w:numFmt w:val="bullet"/>
+      <w:lvlText w:val=""/>
+      <w:lvlJc w:val="left"/>
+      <w:pPr>
+        <w:ind w:left="2880" w:hanging="360"/>
+      </w:pPr>
+      <w:rPr>
+        <w:rFonts w:ascii="Symbol" w:hAnsi="Symbol" w:hint="default"/>
+      </w:rPr>
+    </w:lvl>
+    <w:lvl w:ilvl="4" w:tplc="040C0003" w:tentative="1">
+      <w:start w:val="1"/>
+      <w:numFmt w:val="bullet"/>
+      <w:lvlText w:val="o"/>
+      <w:lvlJc w:val="left"/>
+      <w:pPr>
+        <w:ind w:left="3600" w:hanging="360"/>
+      </w:pPr>
+      <w:rPr>
+        <w:rFonts w:ascii="Courier New" w:hAnsi="Courier New" w:cs="Courier New" w:hint="default"/>
+      </w:rPr>
+    </w:lvl>
+    <w:lvl w:ilvl="5" w:tplc="040C0005" w:tentative="1">
+      <w:start w:val="1"/>
+      <w:numFmt w:val="bullet"/>
+      <w:lvlText w:val=""/>
+      <w:lvlJc w:val="left"/>
+      <w:pPr>
+        <w:ind w:left="4320" w:hanging="360"/>
+      </w:pPr>
+      <w:rPr>
+        <w:rFonts w:ascii="Wingdings" w:hAnsi="Wingdings" w:hint="default"/>
+      </w:rPr>
+    </w:lvl>
+    <w:lvl w:ilvl="6" w:tplc="040C0001" w:tentative="1">
+      <w:start w:val="1"/>
+      <w:numFmt w:val="bullet"/>
+      <w:lvlText w:val=""/>
+      <w:lvlJc w:val="left"/>
+      <w:pPr>
+        <w:ind w:left="5040" w:hanging="360"/>
+      </w:pPr>
+      <w:rPr>
+        <w:rFonts w:ascii="Symbol" w:hAnsi="Symbol" w:hint="default"/>
+      </w:rPr>
+    </w:lvl>
+    <w:lvl w:ilvl="7" w:tplc="040C0003" w:tentative="1">
+      <w:start w:val="1"/>
+      <w:numFmt w:val="bullet"/>
+      <w:lvlText w:val="o"/>
+      <w:lvlJc w:val="left"/>
+      <w:pPr>
+        <w:ind w:left="5760" w:hanging="360"/>
+      </w:pPr>
+      <w:rPr>
+        <w:rFonts w:ascii="Courier New" w:hAnsi="Courier New" w:cs="Courier New" w:hint="default"/>
+      </w:rPr>
+    </w:lvl>
+    <w:lvl w:ilvl="8" w:tplc="040C0005" w:tentative="1">
+      <w:start w:val="1"/>
+      <w:numFmt w:val="bullet"/>
+      <w:lvlText w:val=""/>
+      <w:lvlJc w:val="left"/>
+      <w:pPr>
+        <w:ind w:left="6480" w:hanging="360"/>
+      </w:pPr>
+      <w:rPr>
+        <w:rFonts w:ascii="Wingdings" w:hAnsi="Wingdings" w:hint="default"/>
+      </w:rPr>
+    </w:lvl>
+  </w:abstractNum>
+  <w:abstractNum w:abstractNumId="4">
     <w:nsid w:val="45120C02"/>
     <w:multiLevelType w:val="hybridMultilevel"/>
     <w:tmpl w:val="C7B06904"/>
@@ -3820,7 +5247,93 @@
       </w:rPr>
     </w:lvl>
   </w:abstractNum>
-  <w:abstractNum w:abstractNumId="3">
+  <w:abstractNum w:abstractNumId="5">
+    <w:nsid w:val="4CAD4D4E"/>
+    <w:multiLevelType w:val="hybridMultilevel"/>
+    <w:tmpl w:val="BF38773E"/>
+    <w:lvl w:ilvl="0" w:tplc="040C000F">
+      <w:start w:val="1"/>
+      <w:numFmt w:val="decimal"/>
+      <w:lvlText w:val="%1."/>
+      <w:lvlJc w:val="left"/>
+      <w:pPr>
+        <w:ind w:left="720" w:hanging="360"/>
+      </w:pPr>
+    </w:lvl>
+    <w:lvl w:ilvl="1" w:tplc="040C0019" w:tentative="1">
+      <w:start w:val="1"/>
+      <w:numFmt w:val="lowerLetter"/>
+      <w:lvlText w:val="%2."/>
+      <w:lvlJc w:val="left"/>
+      <w:pPr>
+        <w:ind w:left="1440" w:hanging="360"/>
+      </w:pPr>
+    </w:lvl>
+    <w:lvl w:ilvl="2" w:tplc="040C001B" w:tentative="1">
+      <w:start w:val="1"/>
+      <w:numFmt w:val="lowerRoman"/>
+      <w:lvlText w:val="%3."/>
+      <w:lvlJc w:val="right"/>
+      <w:pPr>
+        <w:ind w:left="2160" w:hanging="180"/>
+      </w:pPr>
+    </w:lvl>
+    <w:lvl w:ilvl="3" w:tplc="040C000F" w:tentative="1">
+      <w:start w:val="1"/>
+      <w:numFmt w:val="decimal"/>
+      <w:lvlText w:val="%4."/>
+      <w:lvlJc w:val="left"/>
+      <w:pPr>
+        <w:ind w:left="2880" w:hanging="360"/>
+      </w:pPr>
+    </w:lvl>
+    <w:lvl w:ilvl="4" w:tplc="040C0019" w:tentative="1">
+      <w:start w:val="1"/>
+      <w:numFmt w:val="lowerLetter"/>
+      <w:lvlText w:val="%5."/>
+      <w:lvlJc w:val="left"/>
+      <w:pPr>
+        <w:ind w:left="3600" w:hanging="360"/>
+      </w:pPr>
+    </w:lvl>
+    <w:lvl w:ilvl="5" w:tplc="040C001B" w:tentative="1">
+      <w:start w:val="1"/>
+      <w:numFmt w:val="lowerRoman"/>
+      <w:lvlText w:val="%6."/>
+      <w:lvlJc w:val="right"/>
+      <w:pPr>
+        <w:ind w:left="4320" w:hanging="180"/>
+      </w:pPr>
+    </w:lvl>
+    <w:lvl w:ilvl="6" w:tplc="040C000F" w:tentative="1">
+      <w:start w:val="1"/>
+      <w:numFmt w:val="decimal"/>
+      <w:lvlText w:val="%7."/>
+      <w:lvlJc w:val="left"/>
+      <w:pPr>
+        <w:ind w:left="5040" w:hanging="360"/>
+      </w:pPr>
+    </w:lvl>
+    <w:lvl w:ilvl="7" w:tplc="040C0019" w:tentative="1">
+      <w:start w:val="1"/>
+      <w:numFmt w:val="lowerLetter"/>
+      <w:lvlText w:val="%8."/>
+      <w:lvlJc w:val="left"/>
+      <w:pPr>
+        <w:ind w:left="5760" w:hanging="360"/>
+      </w:pPr>
+    </w:lvl>
+    <w:lvl w:ilvl="8" w:tplc="040C001B" w:tentative="1">
+      <w:start w:val="1"/>
+      <w:numFmt w:val="lowerRoman"/>
+      <w:lvlText w:val="%9."/>
+      <w:lvlJc w:val="right"/>
+      <w:pPr>
+        <w:ind w:left="6480" w:hanging="180"/>
+      </w:pPr>
+    </w:lvl>
+  </w:abstractNum>
+  <w:abstractNum w:abstractNumId="6">
     <w:nsid w:val="781D38BD"/>
     <w:multiLevelType w:val="hybridMultilevel"/>
     <w:tmpl w:val="AEF2F434"/>
@@ -3916,7 +5429,7 @@
     </w:lvl>
   </w:abstractNum>
   <w:num w:numId="1">
-    <w:abstractNumId w:val="2"/>
+    <w:abstractNumId w:val="4"/>
   </w:num>
   <w:num w:numId="2">
     <w:abstractNumId w:val="0"/>
@@ -3925,7 +5438,16 @@
     <w:abstractNumId w:val="1"/>
   </w:num>
   <w:num w:numId="4">
+    <w:abstractNumId w:val="6"/>
+  </w:num>
+  <w:num w:numId="5">
     <w:abstractNumId w:val="3"/>
+  </w:num>
+  <w:num w:numId="6">
+    <w:abstractNumId w:val="2"/>
+  </w:num>
+  <w:num w:numId="7">
+    <w:abstractNumId w:val="5"/>
   </w:num>
 </w:numbering>
 </file>
@@ -4396,7 +5918,6 @@
     <w:next w:val="Normal"/>
     <w:link w:val="Titre4Car"/>
     <w:uiPriority w:val="9"/>
-    <w:semiHidden/>
     <w:unhideWhenUsed/>
     <w:qFormat/>
     <w:rsid w:val="005F4075"/>
@@ -4599,7 +6120,6 @@
     <w:basedOn w:val="Policepardfaut"/>
     <w:link w:val="Titre4"/>
     <w:uiPriority w:val="9"/>
-    <w:semiHidden/>
     <w:rsid w:val="005F4075"/>
     <w:rPr>
       <w:rFonts w:asciiTheme="majorHAnsi" w:eastAsiaTheme="majorEastAsia" w:hAnsiTheme="majorHAnsi" w:cstheme="majorBidi"/>
@@ -5100,6 +6620,28 @@
       <w:vertAlign w:val="superscript"/>
     </w:rPr>
   </w:style>
+  <w:style w:type="paragraph" w:styleId="NormalWeb">
+    <w:name w:val="Normal (Web)"/>
+    <w:basedOn w:val="Normal"/>
+    <w:uiPriority w:val="99"/>
+    <w:unhideWhenUsed/>
+    <w:rsid w:val="00FD4092"/>
+    <w:pPr>
+      <w:spacing w:before="240" w:after="240" w:line="240" w:lineRule="auto"/>
+    </w:pPr>
+    <w:rPr>
+      <w:rFonts w:ascii="Times New Roman" w:eastAsia="Times New Roman" w:hAnsi="Times New Roman" w:cs="Times New Roman"/>
+      <w:color w:val="000000"/>
+      <w:sz w:val="24"/>
+      <w:szCs w:val="24"/>
+      <w:lang w:eastAsia="fr-FR"/>
+    </w:rPr>
+  </w:style>
+  <w:style w:type="character" w:customStyle="1" w:styleId="vert">
+    <w:name w:val="vert"/>
+    <w:basedOn w:val="Policepardfaut"/>
+    <w:rsid w:val="007C59D6"/>
+  </w:style>
 </w:styles>
 </file>
 
@@ -5527,11 +7069,11 @@
           <c:showPercent val="0"/>
           <c:showBubbleSize val="0"/>
         </c:dLbls>
-        <c:axId val="219810368"/>
-        <c:axId val="219810760"/>
+        <c:axId val="277177256"/>
+        <c:axId val="277176864"/>
       </c:scatterChart>
       <c:valAx>
-        <c:axId val="219810368"/>
+        <c:axId val="277177256"/>
         <c:scaling>
           <c:logBase val="10"/>
           <c:orientation val="minMax"/>
@@ -5591,12 +7133,12 @@
             <a:endParaRPr lang="fr-FR"/>
           </a:p>
         </c:txPr>
-        <c:crossAx val="219810760"/>
+        <c:crossAx val="277176864"/>
         <c:crosses val="autoZero"/>
         <c:crossBetween val="midCat"/>
       </c:valAx>
       <c:valAx>
-        <c:axId val="219810760"/>
+        <c:axId val="277176864"/>
         <c:scaling>
           <c:orientation val="minMax"/>
         </c:scaling>
@@ -5653,7 +7195,7 @@
             <a:endParaRPr lang="fr-FR"/>
           </a:p>
         </c:txPr>
-        <c:crossAx val="219810368"/>
+        <c:crossAx val="277177256"/>
         <c:crosses val="autoZero"/>
         <c:crossBetween val="midCat"/>
         <c:majorUnit val="1000000000"/>
@@ -6488,11 +8030,11 @@
           <c:showPercent val="0"/>
           <c:showBubbleSize val="0"/>
         </c:dLbls>
-        <c:axId val="219811152"/>
-        <c:axId val="219809192"/>
+        <c:axId val="277178040"/>
+        <c:axId val="277051872"/>
       </c:scatterChart>
       <c:valAx>
-        <c:axId val="219811152"/>
+        <c:axId val="277178040"/>
         <c:scaling>
           <c:logBase val="10"/>
           <c:orientation val="minMax"/>
@@ -6642,12 +8184,12 @@
             <a:endParaRPr lang="fr-FR"/>
           </a:p>
         </c:txPr>
-        <c:crossAx val="219809192"/>
+        <c:crossAx val="277051872"/>
         <c:crosses val="autoZero"/>
         <c:crossBetween val="midCat"/>
       </c:valAx>
       <c:valAx>
-        <c:axId val="219809192"/>
+        <c:axId val="277051872"/>
         <c:scaling>
           <c:logBase val="10"/>
           <c:orientation val="minMax"/>
@@ -6791,7 +8333,7 @@
             <a:endParaRPr lang="fr-FR"/>
           </a:p>
         </c:txPr>
-        <c:crossAx val="219811152"/>
+        <c:crossAx val="277178040"/>
         <c:crosses val="autoZero"/>
         <c:crossBetween val="midCat"/>
       </c:valAx>
@@ -9218,38 +10760,38 @@
     </dgm:pt>
   </dgm:ptLst>
   <dgm:cxnLst>
-    <dgm:cxn modelId="{650407CC-1C4F-429A-A165-61662AEA6F7A}" type="presOf" srcId="{05A3C7CB-44B5-4055-9458-A1E6E111ED8F}" destId="{9A3AA565-54CA-4A14-92B3-E09C31C36DF2}" srcOrd="1" destOrd="0" presId="urn:microsoft.com/office/officeart/2005/8/layout/process1"/>
-    <dgm:cxn modelId="{709D36A2-D51F-4310-A0AD-F0B32974CC18}" type="presOf" srcId="{1FED8C10-E486-4761-9FC9-5782C1D4744C}" destId="{BD8C9A60-CD4E-4377-9080-F06E9D72406B}" srcOrd="0" destOrd="0" presId="urn:microsoft.com/office/officeart/2005/8/layout/process1"/>
-    <dgm:cxn modelId="{225BB8C0-1AB5-4F67-B3B2-8451E00DC907}" type="presOf" srcId="{F2A15830-A633-4C82-9C75-E53D273EB566}" destId="{EDBE76B8-38B6-4A42-81D0-879A0F5D8E21}" srcOrd="0" destOrd="0" presId="urn:microsoft.com/office/officeart/2005/8/layout/process1"/>
-    <dgm:cxn modelId="{583AF6EE-38BB-4EF4-835C-5E1E4C998EE6}" type="presOf" srcId="{C9F5A051-288B-426C-B363-85DF0BF93A41}" destId="{BE4C4438-1802-4903-82B9-489D7F911385}" srcOrd="0" destOrd="0" presId="urn:microsoft.com/office/officeart/2005/8/layout/process1"/>
+    <dgm:cxn modelId="{E1C28455-49ED-4F0C-9C80-35527F2FDEA7}" type="presOf" srcId="{4CB23D33-8001-4FD2-A989-630BF7896EFC}" destId="{6162568A-4EA5-43E5-8E1E-E4C832BA28EB}" srcOrd="0" destOrd="0" presId="urn:microsoft.com/office/officeart/2005/8/layout/process1"/>
+    <dgm:cxn modelId="{43D07D7F-91E5-45A9-BA49-74B69CF04ED5}" type="presOf" srcId="{44E05890-6465-41F4-9EB3-39DC0A7E2205}" destId="{239DFB93-E52C-41ED-8EE3-F346A80E773B}" srcOrd="0" destOrd="0" presId="urn:microsoft.com/office/officeart/2005/8/layout/process1"/>
+    <dgm:cxn modelId="{B031056A-B3DF-44F7-B819-61320F41E3C9}" type="presOf" srcId="{B0D3D909-4F7B-4F5E-B333-9C184BBB796D}" destId="{A73EB64E-CB10-4720-9C57-B50E27E66E8D}" srcOrd="1" destOrd="0" presId="urn:microsoft.com/office/officeart/2005/8/layout/process1"/>
+    <dgm:cxn modelId="{5A3053B5-6870-41EC-97C5-5679144BC26F}" type="presOf" srcId="{6B359C7D-5203-4D6E-B043-4885216A7E26}" destId="{AEE83ED0-785B-42D7-85AC-C9F2D57949C5}" srcOrd="1" destOrd="0" presId="urn:microsoft.com/office/officeart/2005/8/layout/process1"/>
     <dgm:cxn modelId="{01BFD6C2-5FFC-4405-A4B1-97ED5BAC09A3}" srcId="{C9F5A051-288B-426C-B363-85DF0BF93A41}" destId="{1FED8C10-E486-4761-9FC9-5782C1D4744C}" srcOrd="0" destOrd="0" parTransId="{26F04F22-902C-4123-96AE-A930D81E13A0}" sibTransId="{B0D3D909-4F7B-4F5E-B333-9C184BBB796D}"/>
-    <dgm:cxn modelId="{EDE922E2-2369-4FD3-AEF7-D4996F9452CE}" type="presOf" srcId="{6B359C7D-5203-4D6E-B043-4885216A7E26}" destId="{AEE83ED0-785B-42D7-85AC-C9F2D57949C5}" srcOrd="1" destOrd="0" presId="urn:microsoft.com/office/officeart/2005/8/layout/process1"/>
+    <dgm:cxn modelId="{6F400FF4-65D9-4A3B-BCB8-80BFD14C36F7}" type="presOf" srcId="{DAA1A541-E990-4AAF-8F7B-F26E6CD940E5}" destId="{3BAC3543-6822-46CC-8BEC-46D180699A60}" srcOrd="0" destOrd="0" presId="urn:microsoft.com/office/officeart/2005/8/layout/process1"/>
     <dgm:cxn modelId="{64C492EA-0414-4FF7-82C1-1E483112D373}" srcId="{C9F5A051-288B-426C-B363-85DF0BF93A41}" destId="{4CB23D33-8001-4FD2-A989-630BF7896EFC}" srcOrd="2" destOrd="0" parTransId="{2677C660-8CAC-43FD-94EA-6EE84FDA20C3}" sibTransId="{05A3C7CB-44B5-4055-9458-A1E6E111ED8F}"/>
-    <dgm:cxn modelId="{A46A109E-205C-49B9-BD14-E9E8AD5A8719}" type="presOf" srcId="{6B359C7D-5203-4D6E-B043-4885216A7E26}" destId="{23C32C3E-743F-4364-AE5C-296EE22EEB70}" srcOrd="0" destOrd="0" presId="urn:microsoft.com/office/officeart/2005/8/layout/process1"/>
-    <dgm:cxn modelId="{5113C4CA-5A4B-4CD9-BAA9-E798853E99A5}" type="presOf" srcId="{DAA1A541-E990-4AAF-8F7B-F26E6CD940E5}" destId="{3BAC3543-6822-46CC-8BEC-46D180699A60}" srcOrd="0" destOrd="0" presId="urn:microsoft.com/office/officeart/2005/8/layout/process1"/>
-    <dgm:cxn modelId="{E3EEE70F-4840-44A7-80EE-10F66C4756B6}" type="presOf" srcId="{4CB23D33-8001-4FD2-A989-630BF7896EFC}" destId="{6162568A-4EA5-43E5-8E1E-E4C832BA28EB}" srcOrd="0" destOrd="0" presId="urn:microsoft.com/office/officeart/2005/8/layout/process1"/>
-    <dgm:cxn modelId="{153CD8A8-E0E7-43D8-9EEF-C5009D8DF042}" type="presOf" srcId="{B0D3D909-4F7B-4F5E-B333-9C184BBB796D}" destId="{4F075852-494D-47AE-BF79-E1594D0F322D}" srcOrd="0" destOrd="0" presId="urn:microsoft.com/office/officeart/2005/8/layout/process1"/>
+    <dgm:cxn modelId="{3547F602-1BE0-4E7F-B5F8-EE3EEE394C16}" type="presOf" srcId="{05A3C7CB-44B5-4055-9458-A1E6E111ED8F}" destId="{5AFF3B98-B018-4CB8-9AE1-CE147D35F14F}" srcOrd="0" destOrd="0" presId="urn:microsoft.com/office/officeart/2005/8/layout/process1"/>
     <dgm:cxn modelId="{6C001AD1-35A9-4A59-8519-E59ECF166744}" srcId="{C9F5A051-288B-426C-B363-85DF0BF93A41}" destId="{DAA1A541-E990-4AAF-8F7B-F26E6CD940E5}" srcOrd="1" destOrd="0" parTransId="{59171366-2494-40EC-AAE2-4F6BA4163C2C}" sibTransId="{6B359C7D-5203-4D6E-B043-4885216A7E26}"/>
-    <dgm:cxn modelId="{81E4A380-73E6-43A3-8233-126950ECCE81}" type="presOf" srcId="{05A3C7CB-44B5-4055-9458-A1E6E111ED8F}" destId="{5AFF3B98-B018-4CB8-9AE1-CE147D35F14F}" srcOrd="0" destOrd="0" presId="urn:microsoft.com/office/officeart/2005/8/layout/process1"/>
+    <dgm:cxn modelId="{D1E16D19-1E62-484C-A1ED-3F8351B29D61}" type="presOf" srcId="{F2A15830-A633-4C82-9C75-E53D273EB566}" destId="{EDBE76B8-38B6-4A42-81D0-879A0F5D8E21}" srcOrd="0" destOrd="0" presId="urn:microsoft.com/office/officeart/2005/8/layout/process1"/>
+    <dgm:cxn modelId="{4E829601-7FD7-4C24-B11F-D251432AF1E8}" type="presOf" srcId="{05A3C7CB-44B5-4055-9458-A1E6E111ED8F}" destId="{9A3AA565-54CA-4A14-92B3-E09C31C36DF2}" srcOrd="1" destOrd="0" presId="urn:microsoft.com/office/officeart/2005/8/layout/process1"/>
+    <dgm:cxn modelId="{DC258F4E-3A57-42B7-9D50-BC315059A281}" type="presOf" srcId="{6B359C7D-5203-4D6E-B043-4885216A7E26}" destId="{23C32C3E-743F-4364-AE5C-296EE22EEB70}" srcOrd="0" destOrd="0" presId="urn:microsoft.com/office/officeart/2005/8/layout/process1"/>
+    <dgm:cxn modelId="{7802AB4C-5EFC-4A1E-8BD1-954A46563E4E}" type="presOf" srcId="{07D14F2D-CAE4-4D6D-A156-9A34A799D8E5}" destId="{77CD6F22-75C3-4C86-8A96-FAFBA78FB2DD}" srcOrd="0" destOrd="0" presId="urn:microsoft.com/office/officeart/2005/8/layout/process1"/>
+    <dgm:cxn modelId="{4B4FB8D2-00F3-4208-B274-DA396858B6A4}" type="presOf" srcId="{C9F5A051-288B-426C-B363-85DF0BF93A41}" destId="{BE4C4438-1802-4903-82B9-489D7F911385}" srcOrd="0" destOrd="0" presId="urn:microsoft.com/office/officeart/2005/8/layout/process1"/>
     <dgm:cxn modelId="{86339424-68F1-476C-88D1-CAD3EA53B276}" srcId="{C9F5A051-288B-426C-B363-85DF0BF93A41}" destId="{07D14F2D-CAE4-4D6D-A156-9A34A799D8E5}" srcOrd="4" destOrd="0" parTransId="{21288725-3F4C-435B-896D-E2BE6013DA55}" sibTransId="{B8B454AC-17DE-412F-842F-4D597F97F80C}"/>
-    <dgm:cxn modelId="{92D98D63-E010-406D-9214-CC675C5DF5B2}" type="presOf" srcId="{07D14F2D-CAE4-4D6D-A156-9A34A799D8E5}" destId="{77CD6F22-75C3-4C86-8A96-FAFBA78FB2DD}" srcOrd="0" destOrd="0" presId="urn:microsoft.com/office/officeart/2005/8/layout/process1"/>
-    <dgm:cxn modelId="{EB11A5C7-473A-49BB-8E7C-5572FB78AD41}" type="presOf" srcId="{B0D3D909-4F7B-4F5E-B333-9C184BBB796D}" destId="{A73EB64E-CB10-4720-9C57-B50E27E66E8D}" srcOrd="1" destOrd="0" presId="urn:microsoft.com/office/officeart/2005/8/layout/process1"/>
-    <dgm:cxn modelId="{D5A1171A-1C65-4C6A-886E-CF31CAF1EBF9}" type="presOf" srcId="{F2A15830-A633-4C82-9C75-E53D273EB566}" destId="{CCD6B96D-2CA2-48E1-96CF-EBC7F7AFC870}" srcOrd="1" destOrd="0" presId="urn:microsoft.com/office/officeart/2005/8/layout/process1"/>
-    <dgm:cxn modelId="{AE788AC2-C468-45C2-BBAD-CE1AFE91DDCB}" type="presOf" srcId="{44E05890-6465-41F4-9EB3-39DC0A7E2205}" destId="{239DFB93-E52C-41ED-8EE3-F346A80E773B}" srcOrd="0" destOrd="0" presId="urn:microsoft.com/office/officeart/2005/8/layout/process1"/>
+    <dgm:cxn modelId="{FF82D42D-4B6E-4B3D-BE49-332A52A05CA2}" type="presOf" srcId="{B0D3D909-4F7B-4F5E-B333-9C184BBB796D}" destId="{4F075852-494D-47AE-BF79-E1594D0F322D}" srcOrd="0" destOrd="0" presId="urn:microsoft.com/office/officeart/2005/8/layout/process1"/>
+    <dgm:cxn modelId="{6D2EADA8-A469-4B56-9E9A-4F9F1B51A674}" type="presOf" srcId="{F2A15830-A633-4C82-9C75-E53D273EB566}" destId="{CCD6B96D-2CA2-48E1-96CF-EBC7F7AFC870}" srcOrd="1" destOrd="0" presId="urn:microsoft.com/office/officeart/2005/8/layout/process1"/>
+    <dgm:cxn modelId="{0BD75755-F3BE-4353-9416-5C654B81963B}" type="presOf" srcId="{1FED8C10-E486-4761-9FC9-5782C1D4744C}" destId="{BD8C9A60-CD4E-4377-9080-F06E9D72406B}" srcOrd="0" destOrd="0" presId="urn:microsoft.com/office/officeart/2005/8/layout/process1"/>
     <dgm:cxn modelId="{7EC1B0C8-F053-428B-8167-ED2B3DD07131}" srcId="{C9F5A051-288B-426C-B363-85DF0BF93A41}" destId="{44E05890-6465-41F4-9EB3-39DC0A7E2205}" srcOrd="3" destOrd="0" parTransId="{158A5043-2404-4700-BF5D-50F04F7610DF}" sibTransId="{F2A15830-A633-4C82-9C75-E53D273EB566}"/>
-    <dgm:cxn modelId="{2C37C569-1A5C-4B8A-BE96-A4B0384C79DF}" type="presParOf" srcId="{BE4C4438-1802-4903-82B9-489D7F911385}" destId="{BD8C9A60-CD4E-4377-9080-F06E9D72406B}" srcOrd="0" destOrd="0" presId="urn:microsoft.com/office/officeart/2005/8/layout/process1"/>
-    <dgm:cxn modelId="{166573DA-FD73-4B47-B85C-82F2EA8C7674}" type="presParOf" srcId="{BE4C4438-1802-4903-82B9-489D7F911385}" destId="{4F075852-494D-47AE-BF79-E1594D0F322D}" srcOrd="1" destOrd="0" presId="urn:microsoft.com/office/officeart/2005/8/layout/process1"/>
-    <dgm:cxn modelId="{FD6FC099-C85F-4A8B-B9E0-24DEF49E37BE}" type="presParOf" srcId="{4F075852-494D-47AE-BF79-E1594D0F322D}" destId="{A73EB64E-CB10-4720-9C57-B50E27E66E8D}" srcOrd="0" destOrd="0" presId="urn:microsoft.com/office/officeart/2005/8/layout/process1"/>
-    <dgm:cxn modelId="{7066B24D-BEC9-42B9-B422-86045AA2FAD1}" type="presParOf" srcId="{BE4C4438-1802-4903-82B9-489D7F911385}" destId="{3BAC3543-6822-46CC-8BEC-46D180699A60}" srcOrd="2" destOrd="0" presId="urn:microsoft.com/office/officeart/2005/8/layout/process1"/>
-    <dgm:cxn modelId="{C593EDB3-E803-497C-A755-B2364A87D8D9}" type="presParOf" srcId="{BE4C4438-1802-4903-82B9-489D7F911385}" destId="{23C32C3E-743F-4364-AE5C-296EE22EEB70}" srcOrd="3" destOrd="0" presId="urn:microsoft.com/office/officeart/2005/8/layout/process1"/>
-    <dgm:cxn modelId="{A1897F1F-ECC2-477D-90DA-950A437233B3}" type="presParOf" srcId="{23C32C3E-743F-4364-AE5C-296EE22EEB70}" destId="{AEE83ED0-785B-42D7-85AC-C9F2D57949C5}" srcOrd="0" destOrd="0" presId="urn:microsoft.com/office/officeart/2005/8/layout/process1"/>
-    <dgm:cxn modelId="{C5CB2143-04B8-476B-A884-FDD4AC088563}" type="presParOf" srcId="{BE4C4438-1802-4903-82B9-489D7F911385}" destId="{6162568A-4EA5-43E5-8E1E-E4C832BA28EB}" srcOrd="4" destOrd="0" presId="urn:microsoft.com/office/officeart/2005/8/layout/process1"/>
-    <dgm:cxn modelId="{7A1F2677-ADD3-4E6F-A04E-5A306F5A4DE8}" type="presParOf" srcId="{BE4C4438-1802-4903-82B9-489D7F911385}" destId="{5AFF3B98-B018-4CB8-9AE1-CE147D35F14F}" srcOrd="5" destOrd="0" presId="urn:microsoft.com/office/officeart/2005/8/layout/process1"/>
-    <dgm:cxn modelId="{FAB7B195-8CAD-459E-A4C5-E200C802872B}" type="presParOf" srcId="{5AFF3B98-B018-4CB8-9AE1-CE147D35F14F}" destId="{9A3AA565-54CA-4A14-92B3-E09C31C36DF2}" srcOrd="0" destOrd="0" presId="urn:microsoft.com/office/officeart/2005/8/layout/process1"/>
-    <dgm:cxn modelId="{EAAA9FB9-6BF5-4727-9B57-0826ECA38451}" type="presParOf" srcId="{BE4C4438-1802-4903-82B9-489D7F911385}" destId="{239DFB93-E52C-41ED-8EE3-F346A80E773B}" srcOrd="6" destOrd="0" presId="urn:microsoft.com/office/officeart/2005/8/layout/process1"/>
-    <dgm:cxn modelId="{E1D26836-11AA-4D33-8979-4780A70BA556}" type="presParOf" srcId="{BE4C4438-1802-4903-82B9-489D7F911385}" destId="{EDBE76B8-38B6-4A42-81D0-879A0F5D8E21}" srcOrd="7" destOrd="0" presId="urn:microsoft.com/office/officeart/2005/8/layout/process1"/>
-    <dgm:cxn modelId="{AEC58EE6-DFA9-4465-8DC2-FF1B068BD3C3}" type="presParOf" srcId="{EDBE76B8-38B6-4A42-81D0-879A0F5D8E21}" destId="{CCD6B96D-2CA2-48E1-96CF-EBC7F7AFC870}" srcOrd="0" destOrd="0" presId="urn:microsoft.com/office/officeart/2005/8/layout/process1"/>
-    <dgm:cxn modelId="{7BBAD428-007D-4753-A5BB-F3004744C189}" type="presParOf" srcId="{BE4C4438-1802-4903-82B9-489D7F911385}" destId="{77CD6F22-75C3-4C86-8A96-FAFBA78FB2DD}" srcOrd="8" destOrd="0" presId="urn:microsoft.com/office/officeart/2005/8/layout/process1"/>
+    <dgm:cxn modelId="{AE241A6D-F1F4-4CAA-A7D2-69418BAD1336}" type="presParOf" srcId="{BE4C4438-1802-4903-82B9-489D7F911385}" destId="{BD8C9A60-CD4E-4377-9080-F06E9D72406B}" srcOrd="0" destOrd="0" presId="urn:microsoft.com/office/officeart/2005/8/layout/process1"/>
+    <dgm:cxn modelId="{850E783C-91B1-4DE7-AB86-6A5508704AB9}" type="presParOf" srcId="{BE4C4438-1802-4903-82B9-489D7F911385}" destId="{4F075852-494D-47AE-BF79-E1594D0F322D}" srcOrd="1" destOrd="0" presId="urn:microsoft.com/office/officeart/2005/8/layout/process1"/>
+    <dgm:cxn modelId="{1719BA05-D3D7-4006-A054-C9EE6D6A258B}" type="presParOf" srcId="{4F075852-494D-47AE-BF79-E1594D0F322D}" destId="{A73EB64E-CB10-4720-9C57-B50E27E66E8D}" srcOrd="0" destOrd="0" presId="urn:microsoft.com/office/officeart/2005/8/layout/process1"/>
+    <dgm:cxn modelId="{FDA8ACEB-37CC-47FC-9AFF-889E2B235EF0}" type="presParOf" srcId="{BE4C4438-1802-4903-82B9-489D7F911385}" destId="{3BAC3543-6822-46CC-8BEC-46D180699A60}" srcOrd="2" destOrd="0" presId="urn:microsoft.com/office/officeart/2005/8/layout/process1"/>
+    <dgm:cxn modelId="{CAD4F9B6-86B8-422A-9095-62D50CA9FA78}" type="presParOf" srcId="{BE4C4438-1802-4903-82B9-489D7F911385}" destId="{23C32C3E-743F-4364-AE5C-296EE22EEB70}" srcOrd="3" destOrd="0" presId="urn:microsoft.com/office/officeart/2005/8/layout/process1"/>
+    <dgm:cxn modelId="{EB896C32-27B3-4B86-A3F9-B322BCA1E693}" type="presParOf" srcId="{23C32C3E-743F-4364-AE5C-296EE22EEB70}" destId="{AEE83ED0-785B-42D7-85AC-C9F2D57949C5}" srcOrd="0" destOrd="0" presId="urn:microsoft.com/office/officeart/2005/8/layout/process1"/>
+    <dgm:cxn modelId="{3FEE7C26-442E-4059-B096-0249D1DDC43E}" type="presParOf" srcId="{BE4C4438-1802-4903-82B9-489D7F911385}" destId="{6162568A-4EA5-43E5-8E1E-E4C832BA28EB}" srcOrd="4" destOrd="0" presId="urn:microsoft.com/office/officeart/2005/8/layout/process1"/>
+    <dgm:cxn modelId="{63203F48-FDD5-4E1A-BE71-629BF64B61CB}" type="presParOf" srcId="{BE4C4438-1802-4903-82B9-489D7F911385}" destId="{5AFF3B98-B018-4CB8-9AE1-CE147D35F14F}" srcOrd="5" destOrd="0" presId="urn:microsoft.com/office/officeart/2005/8/layout/process1"/>
+    <dgm:cxn modelId="{3EC5FE00-0F72-4BB1-9887-E0C94AD4445A}" type="presParOf" srcId="{5AFF3B98-B018-4CB8-9AE1-CE147D35F14F}" destId="{9A3AA565-54CA-4A14-92B3-E09C31C36DF2}" srcOrd="0" destOrd="0" presId="urn:microsoft.com/office/officeart/2005/8/layout/process1"/>
+    <dgm:cxn modelId="{921D5931-AA16-4984-BFBD-9331DA656FC3}" type="presParOf" srcId="{BE4C4438-1802-4903-82B9-489D7F911385}" destId="{239DFB93-E52C-41ED-8EE3-F346A80E773B}" srcOrd="6" destOrd="0" presId="urn:microsoft.com/office/officeart/2005/8/layout/process1"/>
+    <dgm:cxn modelId="{DBB64529-04ED-499B-8359-106397F20472}" type="presParOf" srcId="{BE4C4438-1802-4903-82B9-489D7F911385}" destId="{EDBE76B8-38B6-4A42-81D0-879A0F5D8E21}" srcOrd="7" destOrd="0" presId="urn:microsoft.com/office/officeart/2005/8/layout/process1"/>
+    <dgm:cxn modelId="{6B28319E-4A64-4345-A14B-AB4F67D0F93F}" type="presParOf" srcId="{EDBE76B8-38B6-4A42-81D0-879A0F5D8E21}" destId="{CCD6B96D-2CA2-48E1-96CF-EBC7F7AFC870}" srcOrd="0" destOrd="0" presId="urn:microsoft.com/office/officeart/2005/8/layout/process1"/>
+    <dgm:cxn modelId="{2E489662-A7BD-4665-8AEE-C77368106D33}" type="presParOf" srcId="{BE4C4438-1802-4903-82B9-489D7F911385}" destId="{77CD6F22-75C3-4C86-8A96-FAFBA78FB2DD}" srcOrd="8" destOrd="0" presId="urn:microsoft.com/office/officeart/2005/8/layout/process1"/>
   </dgm:cxnLst>
   <dgm:bg/>
   <dgm:whole/>
@@ -11366,7 +12908,7 @@
 </file>
 
 <file path=customXml/itemProps1.xml><?xml version="1.0" encoding="utf-8"?>
-<ds:datastoreItem xmlns:ds="http://schemas.openxmlformats.org/officeDocument/2006/customXml" ds:itemID="{A2F0F77D-3690-400D-9BDA-6DD6B329745E}">
+<ds:datastoreItem xmlns:ds="http://schemas.openxmlformats.org/officeDocument/2006/customXml" ds:itemID="{5AFC5568-CAB0-4698-B540-A3EAED513BEF}">
   <ds:schemaRefs>
     <ds:schemaRef ds:uri="http://schemas.openxmlformats.org/officeDocument/2006/bibliography"/>
   </ds:schemaRefs>

</xml_diff>